<commit_message>
update luni 5 mai
</commit_message>
<xml_diff>
--- a/lucrare/Licenta Jurca Daniel.docx
+++ b/lucrare/Licenta Jurca Daniel.docx
@@ -3958,7 +3958,21 @@
         <w:rPr>
           <w:lang w:val="en-US"/>
         </w:rPr>
-        <w:t xml:space="preserve"> a </w:t>
+        <w:t xml:space="preserve"> </w:t>
+      </w:r>
+      <w:proofErr w:type="gramStart"/>
+      <w:r>
+        <w:rPr>
+          <w:lang w:val="en-US"/>
+        </w:rPr>
+        <w:t>a</w:t>
+      </w:r>
+      <w:proofErr w:type="gramEnd"/>
+      <w:r>
+        <w:rPr>
+          <w:lang w:val="en-US"/>
+        </w:rPr>
+        <w:t xml:space="preserve"> </w:t>
       </w:r>
       <w:proofErr w:type="spellStart"/>
       <w:r>
@@ -6056,7 +6070,21 @@
         <w:rPr>
           <w:lang w:val="en-US"/>
         </w:rPr>
-        <w:t xml:space="preserve"> a </w:t>
+        <w:t xml:space="preserve"> </w:t>
+      </w:r>
+      <w:proofErr w:type="gramStart"/>
+      <w:r>
+        <w:rPr>
+          <w:lang w:val="en-US"/>
+        </w:rPr>
+        <w:t>a</w:t>
+      </w:r>
+      <w:proofErr w:type="gramEnd"/>
+      <w:r>
+        <w:rPr>
+          <w:lang w:val="en-US"/>
+        </w:rPr>
+        <w:t xml:space="preserve"> </w:t>
       </w:r>
       <w:proofErr w:type="spellStart"/>
       <w:r>
@@ -8247,6 +8275,7 @@
         <w:t xml:space="preserve"> lor </w:t>
       </w:r>
       <w:proofErr w:type="spellStart"/>
+      <w:proofErr w:type="gramStart"/>
       <w:r>
         <w:rPr>
           <w:rFonts w:cs="Arial"/>
@@ -8262,6 +8291,7 @@
         </w:rPr>
         <w:t>;</w:t>
       </w:r>
+      <w:proofErr w:type="gramEnd"/>
     </w:p>
     <w:p>
       <w:pPr>
@@ -8336,7 +8366,23 @@
           <w:rFonts w:cs="Arial"/>
           <w:lang w:val="en-US"/>
         </w:rPr>
-        <w:t xml:space="preserve"> a </w:t>
+        <w:t xml:space="preserve"> </w:t>
+      </w:r>
+      <w:proofErr w:type="gramStart"/>
+      <w:r>
+        <w:rPr>
+          <w:rFonts w:cs="Arial"/>
+          <w:lang w:val="en-US"/>
+        </w:rPr>
+        <w:t>a</w:t>
+      </w:r>
+      <w:proofErr w:type="gramEnd"/>
+      <w:r>
+        <w:rPr>
+          <w:rFonts w:cs="Arial"/>
+          <w:lang w:val="en-US"/>
+        </w:rPr>
+        <w:t xml:space="preserve"> </w:t>
       </w:r>
       <w:proofErr w:type="spellStart"/>
       <w:r>
@@ -8483,6 +8529,7 @@
         <w:t xml:space="preserve"> </w:t>
       </w:r>
       <w:proofErr w:type="spellStart"/>
+      <w:proofErr w:type="gramStart"/>
       <w:r>
         <w:rPr>
           <w:rFonts w:cs="Arial"/>
@@ -8498,6 +8545,7 @@
         </w:rPr>
         <w:t>;</w:t>
       </w:r>
+      <w:proofErr w:type="gramEnd"/>
     </w:p>
     <w:p>
       <w:pPr>
@@ -8655,6 +8703,7 @@
         <w:t xml:space="preserve"> </w:t>
       </w:r>
       <w:proofErr w:type="spellStart"/>
+      <w:proofErr w:type="gramStart"/>
       <w:r>
         <w:rPr>
           <w:rFonts w:cs="Arial"/>
@@ -8670,6 +8719,7 @@
         </w:rPr>
         <w:t>;</w:t>
       </w:r>
+      <w:proofErr w:type="gramEnd"/>
     </w:p>
     <w:p>
       <w:pPr>
@@ -8920,8 +8970,17 @@
           <w:rFonts w:cs="Arial"/>
           <w:lang w:val="en-US"/>
         </w:rPr>
-        <w:t xml:space="preserve"> diverse;</w:t>
-      </w:r>
+        <w:t xml:space="preserve"> </w:t>
+      </w:r>
+      <w:proofErr w:type="gramStart"/>
+      <w:r>
+        <w:rPr>
+          <w:rFonts w:cs="Arial"/>
+          <w:lang w:val="en-US"/>
+        </w:rPr>
+        <w:t>diverse;</w:t>
+      </w:r>
+      <w:proofErr w:type="gramEnd"/>
     </w:p>
     <w:p>
       <w:pPr>
@@ -9979,7 +10038,21 @@
         <w:rPr>
           <w:lang w:val="en-US"/>
         </w:rPr>
-        <w:t xml:space="preserve"> a </w:t>
+        <w:t xml:space="preserve"> </w:t>
+      </w:r>
+      <w:proofErr w:type="gramStart"/>
+      <w:r>
+        <w:rPr>
+          <w:lang w:val="en-US"/>
+        </w:rPr>
+        <w:t>a</w:t>
+      </w:r>
+      <w:proofErr w:type="gramEnd"/>
+      <w:r>
+        <w:rPr>
+          <w:lang w:val="en-US"/>
+        </w:rPr>
+        <w:t xml:space="preserve"> </w:t>
       </w:r>
       <w:proofErr w:type="spellStart"/>
       <w:r>
@@ -10077,8 +10150,16 @@
         <w:rPr>
           <w:lang w:val="en-US"/>
         </w:rPr>
-        <w:t xml:space="preserve"> externe;</w:t>
-      </w:r>
+        <w:t xml:space="preserve"> </w:t>
+      </w:r>
+      <w:proofErr w:type="gramStart"/>
+      <w:r>
+        <w:rPr>
+          <w:lang w:val="en-US"/>
+        </w:rPr>
+        <w:t>externe;</w:t>
+      </w:r>
+      <w:proofErr w:type="gramEnd"/>
     </w:p>
     <w:p>
       <w:pPr>
@@ -10343,6 +10424,7 @@
         <w:t xml:space="preserve"> lor de </w:t>
       </w:r>
       <w:proofErr w:type="spellStart"/>
+      <w:proofErr w:type="gramStart"/>
       <w:r>
         <w:rPr>
           <w:lang w:val="en-US"/>
@@ -10356,6 +10438,7 @@
         </w:rPr>
         <w:t>;</w:t>
       </w:r>
+      <w:proofErr w:type="gramEnd"/>
     </w:p>
     <w:p>
       <w:pPr>
@@ -10536,6 +10619,7 @@
         <w:t xml:space="preserve"> a </w:t>
       </w:r>
       <w:proofErr w:type="spellStart"/>
+      <w:proofErr w:type="gramStart"/>
       <w:r>
         <w:rPr>
           <w:lang w:val="en-US"/>
@@ -10549,6 +10633,7 @@
         </w:rPr>
         <w:t>;</w:t>
       </w:r>
+      <w:proofErr w:type="gramEnd"/>
     </w:p>
     <w:p>
       <w:pPr>
@@ -12673,7 +12758,21 @@
         <w:rPr>
           <w:lang w:val="en-US"/>
         </w:rPr>
-        <w:t xml:space="preserve"> a </w:t>
+        <w:t xml:space="preserve"> </w:t>
+      </w:r>
+      <w:proofErr w:type="gramStart"/>
+      <w:r>
+        <w:rPr>
+          <w:lang w:val="en-US"/>
+        </w:rPr>
+        <w:t>a</w:t>
+      </w:r>
+      <w:proofErr w:type="gramEnd"/>
+      <w:r>
+        <w:rPr>
+          <w:lang w:val="en-US"/>
+        </w:rPr>
+        <w:t xml:space="preserve"> </w:t>
       </w:r>
       <w:proofErr w:type="spellStart"/>
       <w:r>
@@ -13990,6 +14089,160 @@
         <w:rPr>
           <w:lang w:val="en-US"/>
         </w:rPr>
+        <w:t xml:space="preserve"> </w:t>
+      </w:r>
+      <w:proofErr w:type="gramStart"/>
+      <w:r>
+        <w:rPr>
+          <w:lang w:val="en-US"/>
+        </w:rPr>
+        <w:t>a</w:t>
+      </w:r>
+      <w:proofErr w:type="gramEnd"/>
+      <w:r>
+        <w:rPr>
+          <w:lang w:val="en-US"/>
+        </w:rPr>
+        <w:t xml:space="preserve"> </w:t>
+      </w:r>
+      <w:proofErr w:type="spellStart"/>
+      <w:r>
+        <w:rPr>
+          <w:lang w:val="en-US"/>
+        </w:rPr>
+        <w:t>informațiilor</w:t>
+      </w:r>
+      <w:proofErr w:type="spellEnd"/>
+      <w:r>
+        <w:rPr>
+          <w:lang w:val="en-US"/>
+        </w:rPr>
+        <w:t xml:space="preserve"> </w:t>
+      </w:r>
+      <w:proofErr w:type="spellStart"/>
+      <w:r>
+        <w:rPr>
+          <w:lang w:val="en-US"/>
+        </w:rPr>
+        <w:t>referitoare</w:t>
+      </w:r>
+      <w:proofErr w:type="spellEnd"/>
+      <w:r>
+        <w:rPr>
+          <w:lang w:val="en-US"/>
+        </w:rPr>
+        <w:t xml:space="preserve"> la </w:t>
+      </w:r>
+      <w:proofErr w:type="spellStart"/>
+      <w:r>
+        <w:rPr>
+          <w:lang w:val="en-US"/>
+        </w:rPr>
+        <w:t>entitățile</w:t>
+      </w:r>
+      <w:proofErr w:type="spellEnd"/>
+      <w:r>
+        <w:rPr>
+          <w:lang w:val="en-US"/>
+        </w:rPr>
+        <w:t xml:space="preserve"> </w:t>
+      </w:r>
+      <w:proofErr w:type="spellStart"/>
+      <w:r>
+        <w:rPr>
+          <w:lang w:val="en-US"/>
+        </w:rPr>
+        <w:t>sistemului</w:t>
+      </w:r>
+      <w:proofErr w:type="spellEnd"/>
+      <w:r>
+        <w:rPr>
+          <w:lang w:val="en-US"/>
+        </w:rPr>
+        <w:t xml:space="preserve"> (</w:t>
+      </w:r>
+      <w:proofErr w:type="spellStart"/>
+      <w:r>
+        <w:rPr>
+          <w:lang w:val="en-US"/>
+        </w:rPr>
+        <w:t>utilizatori</w:t>
+      </w:r>
+      <w:proofErr w:type="spellEnd"/>
+      <w:r>
+        <w:rPr>
+          <w:lang w:val="en-US"/>
+        </w:rPr>
+        <w:t xml:space="preserve">, </w:t>
+      </w:r>
+      <w:proofErr w:type="spellStart"/>
+      <w:r>
+        <w:rPr>
+          <w:lang w:val="en-US"/>
+        </w:rPr>
+        <w:t>convenții</w:t>
+      </w:r>
+      <w:proofErr w:type="spellEnd"/>
+      <w:r>
+        <w:rPr>
+          <w:lang w:val="en-US"/>
+        </w:rPr>
+        <w:t xml:space="preserve">, </w:t>
+      </w:r>
+      <w:proofErr w:type="spellStart"/>
+      <w:r>
+        <w:rPr>
+          <w:lang w:val="en-US"/>
+        </w:rPr>
+        <w:t>companii</w:t>
+      </w:r>
+      <w:proofErr w:type="spellEnd"/>
+      <w:r>
+        <w:rPr>
+          <w:lang w:val="en-US"/>
+        </w:rPr>
+        <w:t xml:space="preserve">) </w:t>
+      </w:r>
+      <w:proofErr w:type="spellStart"/>
+      <w:r>
+        <w:rPr>
+          <w:lang w:val="en-US"/>
+        </w:rPr>
+        <w:t>și</w:t>
+      </w:r>
+      <w:proofErr w:type="spellEnd"/>
+      <w:r>
+        <w:rPr>
+          <w:lang w:val="en-US"/>
+        </w:rPr>
+        <w:t xml:space="preserve"> </w:t>
+      </w:r>
+      <w:proofErr w:type="spellStart"/>
+      <w:r>
+        <w:rPr>
+          <w:lang w:val="en-US"/>
+        </w:rPr>
+        <w:t>definirea</w:t>
+      </w:r>
+      <w:proofErr w:type="spellEnd"/>
+      <w:r>
+        <w:rPr>
+          <w:lang w:val="en-US"/>
+        </w:rPr>
+        <w:t xml:space="preserve"> </w:t>
+      </w:r>
+      <w:proofErr w:type="spellStart"/>
+      <w:r>
+        <w:rPr>
+          <w:lang w:val="en-US"/>
+        </w:rPr>
+        <w:t>precisă</w:t>
+      </w:r>
+      <w:proofErr w:type="spellEnd"/>
+      <w:r>
+        <w:rPr>
+          <w:lang w:val="en-US"/>
+        </w:rPr>
         <w:t xml:space="preserve"> a </w:t>
       </w:r>
       <w:proofErr w:type="spellStart"/>
@@ -13997,146 +14250,6 @@
         <w:rPr>
           <w:lang w:val="en-US"/>
         </w:rPr>
-        <w:t>informațiilor</w:t>
-      </w:r>
-      <w:proofErr w:type="spellEnd"/>
-      <w:r>
-        <w:rPr>
-          <w:lang w:val="en-US"/>
-        </w:rPr>
-        <w:t xml:space="preserve"> </w:t>
-      </w:r>
-      <w:proofErr w:type="spellStart"/>
-      <w:r>
-        <w:rPr>
-          <w:lang w:val="en-US"/>
-        </w:rPr>
-        <w:t>referitoare</w:t>
-      </w:r>
-      <w:proofErr w:type="spellEnd"/>
-      <w:r>
-        <w:rPr>
-          <w:lang w:val="en-US"/>
-        </w:rPr>
-        <w:t xml:space="preserve"> la </w:t>
-      </w:r>
-      <w:proofErr w:type="spellStart"/>
-      <w:r>
-        <w:rPr>
-          <w:lang w:val="en-US"/>
-        </w:rPr>
-        <w:t>entitățile</w:t>
-      </w:r>
-      <w:proofErr w:type="spellEnd"/>
-      <w:r>
-        <w:rPr>
-          <w:lang w:val="en-US"/>
-        </w:rPr>
-        <w:t xml:space="preserve"> </w:t>
-      </w:r>
-      <w:proofErr w:type="spellStart"/>
-      <w:r>
-        <w:rPr>
-          <w:lang w:val="en-US"/>
-        </w:rPr>
-        <w:t>sistemului</w:t>
-      </w:r>
-      <w:proofErr w:type="spellEnd"/>
-      <w:r>
-        <w:rPr>
-          <w:lang w:val="en-US"/>
-        </w:rPr>
-        <w:t xml:space="preserve"> (</w:t>
-      </w:r>
-      <w:proofErr w:type="spellStart"/>
-      <w:r>
-        <w:rPr>
-          <w:lang w:val="en-US"/>
-        </w:rPr>
-        <w:t>utilizatori</w:t>
-      </w:r>
-      <w:proofErr w:type="spellEnd"/>
-      <w:r>
-        <w:rPr>
-          <w:lang w:val="en-US"/>
-        </w:rPr>
-        <w:t xml:space="preserve">, </w:t>
-      </w:r>
-      <w:proofErr w:type="spellStart"/>
-      <w:r>
-        <w:rPr>
-          <w:lang w:val="en-US"/>
-        </w:rPr>
-        <w:t>convenții</w:t>
-      </w:r>
-      <w:proofErr w:type="spellEnd"/>
-      <w:r>
-        <w:rPr>
-          <w:lang w:val="en-US"/>
-        </w:rPr>
-        <w:t xml:space="preserve">, </w:t>
-      </w:r>
-      <w:proofErr w:type="spellStart"/>
-      <w:r>
-        <w:rPr>
-          <w:lang w:val="en-US"/>
-        </w:rPr>
-        <w:t>companii</w:t>
-      </w:r>
-      <w:proofErr w:type="spellEnd"/>
-      <w:r>
-        <w:rPr>
-          <w:lang w:val="en-US"/>
-        </w:rPr>
-        <w:t xml:space="preserve">) </w:t>
-      </w:r>
-      <w:proofErr w:type="spellStart"/>
-      <w:r>
-        <w:rPr>
-          <w:lang w:val="en-US"/>
-        </w:rPr>
-        <w:t>și</w:t>
-      </w:r>
-      <w:proofErr w:type="spellEnd"/>
-      <w:r>
-        <w:rPr>
-          <w:lang w:val="en-US"/>
-        </w:rPr>
-        <w:t xml:space="preserve"> </w:t>
-      </w:r>
-      <w:proofErr w:type="spellStart"/>
-      <w:r>
-        <w:rPr>
-          <w:lang w:val="en-US"/>
-        </w:rPr>
-        <w:t>definirea</w:t>
-      </w:r>
-      <w:proofErr w:type="spellEnd"/>
-      <w:r>
-        <w:rPr>
-          <w:lang w:val="en-US"/>
-        </w:rPr>
-        <w:t xml:space="preserve"> </w:t>
-      </w:r>
-      <w:proofErr w:type="spellStart"/>
-      <w:r>
-        <w:rPr>
-          <w:lang w:val="en-US"/>
-        </w:rPr>
-        <w:t>precisă</w:t>
-      </w:r>
-      <w:proofErr w:type="spellEnd"/>
-      <w:r>
-        <w:rPr>
-          <w:lang w:val="en-US"/>
-        </w:rPr>
-        <w:t xml:space="preserve"> a </w:t>
-      </w:r>
-      <w:proofErr w:type="spellStart"/>
-      <w:r>
-        <w:rPr>
-          <w:lang w:val="en-US"/>
-        </w:rPr>
         <w:t>relațiilor</w:t>
       </w:r>
       <w:proofErr w:type="spellEnd"/>
@@ -14175,6 +14288,7 @@
         <w:t xml:space="preserve"> </w:t>
       </w:r>
       <w:proofErr w:type="spellStart"/>
+      <w:proofErr w:type="gramStart"/>
       <w:r>
         <w:rPr>
           <w:lang w:val="en-US"/>
@@ -14188,6 +14302,7 @@
         </w:rPr>
         <w:t>;</w:t>
       </w:r>
+      <w:proofErr w:type="gramEnd"/>
     </w:p>
     <w:p>
       <w:pPr>
@@ -14410,6 +14525,7 @@
         <w:t xml:space="preserve"> </w:t>
       </w:r>
       <w:proofErr w:type="spellStart"/>
+      <w:proofErr w:type="gramStart"/>
       <w:r>
         <w:rPr>
           <w:lang w:val="en-US"/>
@@ -14423,6 +14539,7 @@
         </w:rPr>
         <w:t>;</w:t>
       </w:r>
+      <w:proofErr w:type="gramEnd"/>
     </w:p>
     <w:p>
       <w:pPr>
@@ -14600,7 +14717,21 @@
         <w:rPr>
           <w:lang w:val="en-US"/>
         </w:rPr>
-        <w:t xml:space="preserve"> a </w:t>
+        <w:t xml:space="preserve"> </w:t>
+      </w:r>
+      <w:proofErr w:type="gramStart"/>
+      <w:r>
+        <w:rPr>
+          <w:lang w:val="en-US"/>
+        </w:rPr>
+        <w:t>a</w:t>
+      </w:r>
+      <w:proofErr w:type="gramEnd"/>
+      <w:r>
+        <w:rPr>
+          <w:lang w:val="en-US"/>
+        </w:rPr>
+        <w:t xml:space="preserve"> </w:t>
       </w:r>
       <w:proofErr w:type="spellStart"/>
       <w:r>
@@ -14617,6 +14748,7 @@
         <w:t xml:space="preserve"> </w:t>
       </w:r>
       <w:proofErr w:type="spellStart"/>
+      <w:proofErr w:type="gramStart"/>
       <w:r>
         <w:rPr>
           <w:lang w:val="en-US"/>
@@ -14630,6 +14762,7 @@
         </w:rPr>
         <w:t>;</w:t>
       </w:r>
+      <w:proofErr w:type="gramEnd"/>
     </w:p>
     <w:p>
       <w:pPr>
@@ -14874,7 +15007,21 @@
         <w:rPr>
           <w:lang w:val="en-US"/>
         </w:rPr>
-        <w:t xml:space="preserve"> a </w:t>
+        <w:t xml:space="preserve"> </w:t>
+      </w:r>
+      <w:proofErr w:type="gramStart"/>
+      <w:r>
+        <w:rPr>
+          <w:lang w:val="en-US"/>
+        </w:rPr>
+        <w:t>a</w:t>
+      </w:r>
+      <w:proofErr w:type="gramEnd"/>
+      <w:r>
+        <w:rPr>
+          <w:lang w:val="en-US"/>
+        </w:rPr>
+        <w:t xml:space="preserve"> </w:t>
       </w:r>
       <w:proofErr w:type="spellStart"/>
       <w:r>
@@ -15263,7 +15410,21 @@
         <w:rPr>
           <w:lang w:val="en-US"/>
         </w:rPr>
-        <w:t xml:space="preserve">, a </w:t>
+        <w:t xml:space="preserve">, </w:t>
+      </w:r>
+      <w:proofErr w:type="gramStart"/>
+      <w:r>
+        <w:rPr>
+          <w:lang w:val="en-US"/>
+        </w:rPr>
+        <w:t>a</w:t>
+      </w:r>
+      <w:proofErr w:type="gramEnd"/>
+      <w:r>
+        <w:rPr>
+          <w:lang w:val="en-US"/>
+        </w:rPr>
+        <w:t xml:space="preserve"> </w:t>
       </w:r>
       <w:proofErr w:type="spellStart"/>
       <w:r>
@@ -15308,6 +15469,7 @@
         <w:t xml:space="preserve"> </w:t>
       </w:r>
       <w:proofErr w:type="spellStart"/>
+      <w:proofErr w:type="gramStart"/>
       <w:r>
         <w:rPr>
           <w:lang w:val="en-US"/>
@@ -15321,6 +15483,7 @@
         </w:rPr>
         <w:t>;</w:t>
       </w:r>
+      <w:proofErr w:type="gramEnd"/>
     </w:p>
     <w:p>
       <w:pPr>
@@ -15487,6 +15650,7 @@
         <w:t xml:space="preserve"> </w:t>
       </w:r>
       <w:proofErr w:type="spellStart"/>
+      <w:proofErr w:type="gramStart"/>
       <w:r>
         <w:rPr>
           <w:lang w:val="en-US"/>
@@ -15500,6 +15664,7 @@
         </w:rPr>
         <w:t>;</w:t>
       </w:r>
+      <w:proofErr w:type="gramEnd"/>
     </w:p>
     <w:p>
       <w:pPr>
@@ -15602,6 +15767,7 @@
         <w:t xml:space="preserve"> </w:t>
       </w:r>
       <w:proofErr w:type="spellStart"/>
+      <w:proofErr w:type="gramStart"/>
       <w:r>
         <w:rPr>
           <w:lang w:val="en-US"/>
@@ -15615,6 +15781,7 @@
         </w:rPr>
         <w:t>;</w:t>
       </w:r>
+      <w:proofErr w:type="gramEnd"/>
     </w:p>
     <w:p>
       <w:pPr>
@@ -15764,8 +15931,16 @@
         <w:rPr>
           <w:lang w:val="en-US"/>
         </w:rPr>
-        <w:t xml:space="preserve"> backup;</w:t>
-      </w:r>
+        <w:t xml:space="preserve"> </w:t>
+      </w:r>
+      <w:proofErr w:type="gramStart"/>
+      <w:r>
+        <w:rPr>
+          <w:lang w:val="en-US"/>
+        </w:rPr>
+        <w:t>backup;</w:t>
+      </w:r>
+      <w:proofErr w:type="gramEnd"/>
     </w:p>
     <w:p>
       <w:pPr>
@@ -16647,41 +16822,19 @@
         <w:rPr>
           <w:b/>
           <w:bCs/>
-          <w:lang w:val="en-US"/>
-        </w:rPr>
-      </w:pPr>
-    </w:p>
-    <w:p>
-      <w:pPr>
-        <w:ind w:firstLine="0"/>
-        <w:rPr>
-          <w:b/>
-          <w:bCs/>
-          <w:lang w:val="en-US"/>
-        </w:rPr>
-      </w:pPr>
-    </w:p>
-    <w:p>
-      <w:pPr>
-        <w:ind w:firstLine="0"/>
-        <w:rPr>
-          <w:b/>
-          <w:bCs/>
-          <w:lang w:val="en-US"/>
-        </w:rPr>
-      </w:pPr>
-    </w:p>
-    <w:p>
-      <w:pPr>
-        <w:ind w:firstLine="0"/>
+          <w:sz w:val="40"/>
+          <w:szCs w:val="40"/>
+        </w:rPr>
+      </w:pPr>
+      <w:r>
         <w:rPr>
           <w:b/>
           <w:bCs/>
           <w:sz w:val="40"/>
           <w:szCs w:val="40"/>
-          <w:lang w:val="en-US"/>
-        </w:rPr>
-      </w:pPr>
+        </w:rPr>
+        <w:t>3. Analiza cerințelor și specificațiile funcționale ale sistemului informațional</w:t>
+      </w:r>
     </w:p>
     <w:p>
       <w:pPr>
@@ -16691,7 +16844,6 @@
           <w:bCs/>
           <w:sz w:val="40"/>
           <w:szCs w:val="40"/>
-          <w:lang w:val="en-US"/>
         </w:rPr>
       </w:pPr>
     </w:p>
@@ -16703,29 +16855,28 @@
           <w:bCs/>
           <w:sz w:val="40"/>
           <w:szCs w:val="40"/>
-          <w:lang w:val="en-US"/>
-        </w:rPr>
-      </w:pPr>
-    </w:p>
-    <w:p>
-      <w:pPr>
-        <w:ind w:firstLine="0"/>
+        </w:rPr>
+      </w:pPr>
+      <w:r>
         <w:rPr>
           <w:b/>
           <w:bCs/>
           <w:sz w:val="40"/>
           <w:szCs w:val="40"/>
         </w:rPr>
-      </w:pPr>
-      <w:r>
+        <w:t>5. Implementarea sistemului</w:t>
+      </w:r>
+    </w:p>
+    <w:p>
+      <w:pPr>
+        <w:ind w:firstLine="0"/>
         <w:rPr>
           <w:b/>
           <w:bCs/>
           <w:sz w:val="40"/>
           <w:szCs w:val="40"/>
         </w:rPr>
-        <w:t>3. Analiza cerințelor și specificațiile funcționale ale sistemului informațional</w:t>
-      </w:r>
+      </w:pPr>
     </w:p>
     <w:p>
       <w:pPr>
@@ -16744,97 +16895,295 @@
         <w:rPr>
           <w:b/>
           <w:bCs/>
-          <w:sz w:val="40"/>
-          <w:szCs w:val="40"/>
+          <w:lang w:val="en-US"/>
         </w:rPr>
       </w:pPr>
       <w:r>
         <w:rPr>
           <w:b/>
           <w:bCs/>
-          <w:sz w:val="40"/>
-          <w:szCs w:val="40"/>
-        </w:rPr>
-        <w:t>5. Implementarea sistemului</w:t>
-      </w:r>
-    </w:p>
-    <w:p>
-      <w:pPr>
-        <w:ind w:firstLine="0"/>
+          <w:lang w:val="en-US"/>
+        </w:rPr>
+        <w:t xml:space="preserve">5.1. </w:t>
+      </w:r>
+      <w:proofErr w:type="spellStart"/>
+      <w:r>
         <w:rPr>
           <w:b/>
           <w:bCs/>
-          <w:sz w:val="40"/>
-          <w:szCs w:val="40"/>
-        </w:rPr>
-      </w:pPr>
-    </w:p>
-    <w:p>
-      <w:pPr>
-        <w:ind w:firstLine="0"/>
+          <w:lang w:val="en-US"/>
+        </w:rPr>
+        <w:t>Structura</w:t>
+      </w:r>
+      <w:proofErr w:type="spellEnd"/>
+      <w:r>
         <w:rPr>
           <w:b/>
           <w:bCs/>
-          <w:sz w:val="40"/>
-          <w:szCs w:val="40"/>
-        </w:rPr>
-      </w:pPr>
-    </w:p>
-    <w:p>
-      <w:pPr>
-        <w:ind w:firstLine="0"/>
+          <w:lang w:val="en-US"/>
+        </w:rPr>
+        <w:t xml:space="preserve"> </w:t>
+      </w:r>
+      <w:proofErr w:type="spellStart"/>
+      <w:r>
         <w:rPr>
           <w:b/>
           <w:bCs/>
           <w:lang w:val="en-US"/>
         </w:rPr>
-      </w:pPr>
-      <w:r>
+        <w:t>proiectului</w:t>
+      </w:r>
+      <w:proofErr w:type="spellEnd"/>
+    </w:p>
+    <w:p>
+      <w:pPr>
+        <w:ind w:firstLine="0"/>
         <w:rPr>
           <w:b/>
           <w:bCs/>
           <w:lang w:val="en-US"/>
         </w:rPr>
-        <w:t xml:space="preserve">5.1. </w:t>
-      </w:r>
-      <w:proofErr w:type="spellStart"/>
-      <w:r>
-        <w:rPr>
-          <w:b/>
-          <w:bCs/>
-          <w:lang w:val="en-US"/>
-        </w:rPr>
-        <w:t>Structura</w:t>
-      </w:r>
-      <w:proofErr w:type="spellEnd"/>
-      <w:r>
-        <w:rPr>
-          <w:b/>
-          <w:bCs/>
-          <w:lang w:val="en-US"/>
-        </w:rPr>
-        <w:t xml:space="preserve"> </w:t>
-      </w:r>
-      <w:proofErr w:type="spellStart"/>
-      <w:r>
-        <w:rPr>
-          <w:b/>
-          <w:bCs/>
-          <w:lang w:val="en-US"/>
-        </w:rPr>
-        <w:t>proiectului</w:t>
-      </w:r>
-      <w:proofErr w:type="spellEnd"/>
+      </w:pPr>
     </w:p>
     <w:p>
       <w:pPr>
         <w:ind w:firstLine="0"/>
         <w:rPr>
-          <w:b/>
-          <w:bCs/>
-          <w:lang w:val="en-US"/>
-        </w:rPr>
-      </w:pPr>
+          <w:lang w:val="en-US"/>
+        </w:rPr>
+      </w:pPr>
+      <w:proofErr w:type="spellStart"/>
+      <w:r>
+        <w:rPr>
+          <w:lang w:val="en-US"/>
+        </w:rPr>
+        <w:t>Proiectul</w:t>
+      </w:r>
+      <w:proofErr w:type="spellEnd"/>
+      <w:r>
+        <w:rPr>
+          <w:lang w:val="en-US"/>
+        </w:rPr>
+        <w:t xml:space="preserve"> </w:t>
+      </w:r>
+      <w:proofErr w:type="spellStart"/>
+      <w:r>
+        <w:rPr>
+          <w:lang w:val="en-US"/>
+        </w:rPr>
+        <w:t>este</w:t>
+      </w:r>
+      <w:proofErr w:type="spellEnd"/>
+      <w:r>
+        <w:rPr>
+          <w:lang w:val="en-US"/>
+        </w:rPr>
+        <w:t xml:space="preserve"> </w:t>
+      </w:r>
+      <w:proofErr w:type="spellStart"/>
+      <w:r>
+        <w:rPr>
+          <w:lang w:val="en-US"/>
+        </w:rPr>
+        <w:t>structurat</w:t>
+      </w:r>
+      <w:proofErr w:type="spellEnd"/>
+      <w:r>
+        <w:rPr>
+          <w:lang w:val="en-US"/>
+        </w:rPr>
+        <w:t xml:space="preserve"> conform </w:t>
+      </w:r>
+      <w:proofErr w:type="spellStart"/>
+      <w:r>
+        <w:rPr>
+          <w:lang w:val="en-US"/>
+        </w:rPr>
+        <w:t>convențiilor</w:t>
+      </w:r>
+      <w:proofErr w:type="spellEnd"/>
+      <w:r>
+        <w:rPr>
+          <w:lang w:val="en-US"/>
+        </w:rPr>
+        <w:t xml:space="preserve"> Spring Boot, cu </w:t>
+      </w:r>
+      <w:proofErr w:type="spellStart"/>
+      <w:r>
+        <w:rPr>
+          <w:lang w:val="en-US"/>
+        </w:rPr>
+        <w:t>separarea</w:t>
+      </w:r>
+      <w:proofErr w:type="spellEnd"/>
+      <w:r>
+        <w:rPr>
+          <w:lang w:val="en-US"/>
+        </w:rPr>
+        <w:t xml:space="preserve"> </w:t>
+      </w:r>
+      <w:proofErr w:type="spellStart"/>
+      <w:r>
+        <w:rPr>
+          <w:lang w:val="en-US"/>
+        </w:rPr>
+        <w:t>clară</w:t>
+      </w:r>
+      <w:proofErr w:type="spellEnd"/>
+      <w:r>
+        <w:rPr>
+          <w:lang w:val="en-US"/>
+        </w:rPr>
+        <w:t xml:space="preserve"> a </w:t>
+      </w:r>
+      <w:proofErr w:type="spellStart"/>
+      <w:r>
+        <w:rPr>
+          <w:lang w:val="en-US"/>
+        </w:rPr>
+        <w:t>responsabilităților</w:t>
+      </w:r>
+      <w:proofErr w:type="spellEnd"/>
+      <w:r>
+        <w:rPr>
+          <w:lang w:val="en-US"/>
+        </w:rPr>
+        <w:t xml:space="preserve"> pe </w:t>
+      </w:r>
+      <w:proofErr w:type="spellStart"/>
+      <w:r>
+        <w:rPr>
+          <w:lang w:val="en-US"/>
+        </w:rPr>
+        <w:t>pachete</w:t>
+      </w:r>
+      <w:proofErr w:type="spellEnd"/>
+      <w:r>
+        <w:rPr>
+          <w:lang w:val="en-US"/>
+        </w:rPr>
+        <w:t xml:space="preserve">. </w:t>
+      </w:r>
+      <w:proofErr w:type="spellStart"/>
+      <w:r>
+        <w:rPr>
+          <w:lang w:val="en-US"/>
+        </w:rPr>
+        <w:t>Această</w:t>
+      </w:r>
+      <w:proofErr w:type="spellEnd"/>
+      <w:r>
+        <w:rPr>
+          <w:lang w:val="en-US"/>
+        </w:rPr>
+        <w:t xml:space="preserve"> </w:t>
+      </w:r>
+      <w:proofErr w:type="spellStart"/>
+      <w:r>
+        <w:rPr>
+          <w:lang w:val="en-US"/>
+        </w:rPr>
+        <w:t>organizare</w:t>
+      </w:r>
+      <w:proofErr w:type="spellEnd"/>
+      <w:r>
+        <w:rPr>
+          <w:lang w:val="en-US"/>
+        </w:rPr>
+        <w:t xml:space="preserve"> </w:t>
+      </w:r>
+      <w:proofErr w:type="spellStart"/>
+      <w:r>
+        <w:rPr>
+          <w:lang w:val="en-US"/>
+        </w:rPr>
+        <w:t>facilitează</w:t>
+      </w:r>
+      <w:proofErr w:type="spellEnd"/>
+      <w:r>
+        <w:rPr>
+          <w:lang w:val="en-US"/>
+        </w:rPr>
+        <w:t xml:space="preserve"> </w:t>
+      </w:r>
+      <w:proofErr w:type="spellStart"/>
+      <w:r>
+        <w:rPr>
+          <w:lang w:val="en-US"/>
+        </w:rPr>
+        <w:t>întreținerea</w:t>
+      </w:r>
+      <w:proofErr w:type="spellEnd"/>
+      <w:r>
+        <w:rPr>
+          <w:lang w:val="en-US"/>
+        </w:rPr>
+        <w:t xml:space="preserve"> </w:t>
+      </w:r>
+      <w:proofErr w:type="spellStart"/>
+      <w:r>
+        <w:rPr>
+          <w:lang w:val="en-US"/>
+        </w:rPr>
+        <w:t>și</w:t>
+      </w:r>
+      <w:proofErr w:type="spellEnd"/>
+      <w:r>
+        <w:rPr>
+          <w:lang w:val="en-US"/>
+        </w:rPr>
+        <w:t xml:space="preserve"> </w:t>
+      </w:r>
+      <w:proofErr w:type="spellStart"/>
+      <w:r>
+        <w:rPr>
+          <w:lang w:val="en-US"/>
+        </w:rPr>
+        <w:t>extinderea</w:t>
+      </w:r>
+      <w:proofErr w:type="spellEnd"/>
+      <w:r>
+        <w:rPr>
+          <w:lang w:val="en-US"/>
+        </w:rPr>
+        <w:t xml:space="preserve"> </w:t>
+      </w:r>
+      <w:proofErr w:type="spellStart"/>
+      <w:r>
+        <w:rPr>
+          <w:lang w:val="en-US"/>
+        </w:rPr>
+        <w:t>ulterioară</w:t>
+      </w:r>
+      <w:proofErr w:type="spellEnd"/>
+      <w:r>
+        <w:rPr>
+          <w:lang w:val="en-US"/>
+        </w:rPr>
+        <w:t xml:space="preserve"> </w:t>
+      </w:r>
+      <w:proofErr w:type="gramStart"/>
+      <w:r>
+        <w:rPr>
+          <w:lang w:val="en-US"/>
+        </w:rPr>
+        <w:t>a</w:t>
+      </w:r>
+      <w:proofErr w:type="gramEnd"/>
+      <w:r>
+        <w:rPr>
+          <w:lang w:val="en-US"/>
+        </w:rPr>
+        <w:t xml:space="preserve"> </w:t>
+      </w:r>
+      <w:proofErr w:type="spellStart"/>
+      <w:r>
+        <w:rPr>
+          <w:lang w:val="en-US"/>
+        </w:rPr>
+        <w:t>aplicați</w:t>
+      </w:r>
+      <w:proofErr w:type="spellEnd"/>
     </w:p>
     <w:p>
       <w:pPr>
@@ -16843,259 +17192,15 @@
           <w:lang w:val="en-US"/>
         </w:rPr>
       </w:pPr>
-      <w:proofErr w:type="spellStart"/>
-      <w:r>
-        <w:rPr>
-          <w:lang w:val="en-US"/>
-        </w:rPr>
-        <w:t>Proiectul</w:t>
-      </w:r>
-      <w:proofErr w:type="spellEnd"/>
-      <w:r>
-        <w:rPr>
-          <w:lang w:val="en-US"/>
-        </w:rPr>
-        <w:t xml:space="preserve"> </w:t>
-      </w:r>
-      <w:proofErr w:type="spellStart"/>
-      <w:r>
-        <w:rPr>
-          <w:lang w:val="en-US"/>
-        </w:rPr>
-        <w:t>este</w:t>
-      </w:r>
-      <w:proofErr w:type="spellEnd"/>
-      <w:r>
-        <w:rPr>
-          <w:lang w:val="en-US"/>
-        </w:rPr>
-        <w:t xml:space="preserve"> </w:t>
-      </w:r>
-      <w:proofErr w:type="spellStart"/>
-      <w:r>
-        <w:rPr>
-          <w:lang w:val="en-US"/>
-        </w:rPr>
-        <w:t>structurat</w:t>
-      </w:r>
-      <w:proofErr w:type="spellEnd"/>
-      <w:r>
-        <w:rPr>
-          <w:lang w:val="en-US"/>
-        </w:rPr>
-        <w:t xml:space="preserve"> conform </w:t>
-      </w:r>
-      <w:proofErr w:type="spellStart"/>
-      <w:r>
-        <w:rPr>
-          <w:lang w:val="en-US"/>
-        </w:rPr>
-        <w:t>convențiilor</w:t>
-      </w:r>
-      <w:proofErr w:type="spellEnd"/>
-      <w:r>
-        <w:rPr>
-          <w:lang w:val="en-US"/>
-        </w:rPr>
-        <w:t xml:space="preserve"> Spring Boot, cu </w:t>
-      </w:r>
-      <w:proofErr w:type="spellStart"/>
-      <w:r>
-        <w:rPr>
-          <w:lang w:val="en-US"/>
-        </w:rPr>
-        <w:t>separarea</w:t>
-      </w:r>
-      <w:proofErr w:type="spellEnd"/>
-      <w:r>
-        <w:rPr>
-          <w:lang w:val="en-US"/>
-        </w:rPr>
-        <w:t xml:space="preserve"> </w:t>
-      </w:r>
-      <w:proofErr w:type="spellStart"/>
-      <w:r>
-        <w:rPr>
-          <w:lang w:val="en-US"/>
-        </w:rPr>
-        <w:t>clară</w:t>
-      </w:r>
-      <w:proofErr w:type="spellEnd"/>
-      <w:r>
-        <w:rPr>
-          <w:lang w:val="en-US"/>
-        </w:rPr>
-        <w:t xml:space="preserve"> a </w:t>
-      </w:r>
-      <w:proofErr w:type="spellStart"/>
-      <w:r>
-        <w:rPr>
-          <w:lang w:val="en-US"/>
-        </w:rPr>
-        <w:t>responsabilităților</w:t>
-      </w:r>
-      <w:proofErr w:type="spellEnd"/>
-      <w:r>
-        <w:rPr>
-          <w:lang w:val="en-US"/>
-        </w:rPr>
-        <w:t xml:space="preserve"> pe </w:t>
-      </w:r>
-      <w:proofErr w:type="spellStart"/>
-      <w:r>
-        <w:rPr>
-          <w:lang w:val="en-US"/>
-        </w:rPr>
-        <w:t>pachete</w:t>
-      </w:r>
-      <w:proofErr w:type="spellEnd"/>
-      <w:r>
-        <w:rPr>
-          <w:lang w:val="en-US"/>
-        </w:rPr>
-        <w:t xml:space="preserve">. </w:t>
-      </w:r>
-      <w:proofErr w:type="spellStart"/>
-      <w:r>
-        <w:rPr>
-          <w:lang w:val="en-US"/>
-        </w:rPr>
-        <w:t>Această</w:t>
-      </w:r>
-      <w:proofErr w:type="spellEnd"/>
-      <w:r>
-        <w:rPr>
-          <w:lang w:val="en-US"/>
-        </w:rPr>
-        <w:t xml:space="preserve"> </w:t>
-      </w:r>
-      <w:proofErr w:type="spellStart"/>
-      <w:r>
-        <w:rPr>
-          <w:lang w:val="en-US"/>
-        </w:rPr>
-        <w:t>organizare</w:t>
-      </w:r>
-      <w:proofErr w:type="spellEnd"/>
-      <w:r>
-        <w:rPr>
-          <w:lang w:val="en-US"/>
-        </w:rPr>
-        <w:t xml:space="preserve"> </w:t>
-      </w:r>
-      <w:proofErr w:type="spellStart"/>
-      <w:r>
-        <w:rPr>
-          <w:lang w:val="en-US"/>
-        </w:rPr>
-        <w:t>facilitează</w:t>
-      </w:r>
-      <w:proofErr w:type="spellEnd"/>
-      <w:r>
-        <w:rPr>
-          <w:lang w:val="en-US"/>
-        </w:rPr>
-        <w:t xml:space="preserve"> </w:t>
-      </w:r>
-      <w:proofErr w:type="spellStart"/>
-      <w:r>
-        <w:rPr>
-          <w:lang w:val="en-US"/>
-        </w:rPr>
-        <w:t>întreținerea</w:t>
-      </w:r>
-      <w:proofErr w:type="spellEnd"/>
-      <w:r>
-        <w:rPr>
-          <w:lang w:val="en-US"/>
-        </w:rPr>
-        <w:t xml:space="preserve"> </w:t>
-      </w:r>
-      <w:proofErr w:type="spellStart"/>
-      <w:r>
-        <w:rPr>
-          <w:lang w:val="en-US"/>
-        </w:rPr>
-        <w:t>și</w:t>
-      </w:r>
-      <w:proofErr w:type="spellEnd"/>
-      <w:r>
-        <w:rPr>
-          <w:lang w:val="en-US"/>
-        </w:rPr>
-        <w:t xml:space="preserve"> </w:t>
-      </w:r>
-      <w:proofErr w:type="spellStart"/>
-      <w:r>
-        <w:rPr>
-          <w:lang w:val="en-US"/>
-        </w:rPr>
-        <w:t>extinderea</w:t>
-      </w:r>
-      <w:proofErr w:type="spellEnd"/>
-      <w:r>
-        <w:rPr>
-          <w:lang w:val="en-US"/>
-        </w:rPr>
-        <w:t xml:space="preserve"> </w:t>
-      </w:r>
-      <w:proofErr w:type="spellStart"/>
-      <w:r>
-        <w:rPr>
-          <w:lang w:val="en-US"/>
-        </w:rPr>
-        <w:t>ulterioară</w:t>
-      </w:r>
-      <w:proofErr w:type="spellEnd"/>
-      <w:r>
-        <w:rPr>
-          <w:lang w:val="en-US"/>
-        </w:rPr>
-        <w:t xml:space="preserve"> a </w:t>
-      </w:r>
-      <w:proofErr w:type="spellStart"/>
-      <w:r>
-        <w:rPr>
-          <w:lang w:val="en-US"/>
-        </w:rPr>
-        <w:t>aplicației</w:t>
-      </w:r>
-      <w:proofErr w:type="spellEnd"/>
-      <w:r>
-        <w:rPr>
-          <w:lang w:val="en-US"/>
-        </w:rPr>
-        <w:t>.</w:t>
-      </w:r>
-      <w:r>
-        <w:t xml:space="preserve"> </w:t>
-      </w:r>
-    </w:p>
-    <w:p>
-      <w:pPr>
-        <w:ind w:firstLine="0"/>
-        <w:rPr>
-          <w:lang w:val="en-US"/>
-        </w:rPr>
-      </w:pPr>
-    </w:p>
-    <w:p>
-      <w:pPr>
-        <w:ind w:firstLine="0"/>
-        <w:rPr>
-          <w:lang w:val="en-US"/>
-        </w:rPr>
-      </w:pPr>
-      <w:r>
-        <w:rPr>
-          <w:lang w:val="en-US"/>
-        </w:rPr>
-        <w:lastRenderedPageBreak/>
+      <w:r>
+        <w:rPr>
+          <w:lang w:val="en-US"/>
+        </w:rPr>
         <w:drawing>
-          <wp:inline distT="0" distB="0" distL="0" distR="0" wp14:anchorId="77C31106" wp14:editId="66956E50">
-            <wp:extent cx="6120765" cy="6534785"/>
-            <wp:effectExtent l="0" t="0" r="0" b="0"/>
-            <wp:docPr id="1067811610" name="Picture 1"/>
+          <wp:inline distT="0" distB="0" distL="0" distR="0" wp14:anchorId="35179404" wp14:editId="731EA59D">
+            <wp:extent cx="6120765" cy="4431030"/>
+            <wp:effectExtent l="0" t="0" r="0" b="7620"/>
+            <wp:docPr id="1719220005" name="Picture 1" descr="A screenshot of a computer&#10;&#10;AI-generated content may be incorrect."/>
             <wp:cNvGraphicFramePr>
               <a:graphicFrameLocks xmlns:a="http://schemas.openxmlformats.org/drawingml/2006/main" noChangeAspect="1"/>
             </wp:cNvGraphicFramePr>
@@ -17103,7 +17208,7 @@
               <a:graphicData uri="http://schemas.openxmlformats.org/drawingml/2006/picture">
                 <pic:pic xmlns:pic="http://schemas.openxmlformats.org/drawingml/2006/picture">
                   <pic:nvPicPr>
-                    <pic:cNvPr id="1067811610" name=""/>
+                    <pic:cNvPr id="1719220005" name="Picture 1" descr="A screenshot of a computer&#10;&#10;AI-generated content may be incorrect."/>
                     <pic:cNvPicPr/>
                   </pic:nvPicPr>
                   <pic:blipFill>
@@ -17115,7 +17220,7 @@
                   <pic:spPr>
                     <a:xfrm>
                       <a:off x="0" y="0"/>
-                      <a:ext cx="6120765" cy="6534785"/>
+                      <a:ext cx="6120765" cy="4431030"/>
                     </a:xfrm>
                     <a:prstGeom prst="rect">
                       <a:avLst/>
@@ -17143,61 +17248,212 @@
           <w:lang w:val="en-US"/>
         </w:rPr>
       </w:pPr>
-      <w:proofErr w:type="spellStart"/>
-      <w:r>
-        <w:rPr>
-          <w:lang w:val="en-US"/>
-        </w:rPr>
-        <w:t>Această</w:t>
-      </w:r>
-      <w:proofErr w:type="spellEnd"/>
-      <w:r>
-        <w:rPr>
-          <w:lang w:val="en-US"/>
-        </w:rPr>
-        <w:t xml:space="preserve"> </w:t>
-      </w:r>
-      <w:proofErr w:type="spellStart"/>
-      <w:r>
-        <w:rPr>
-          <w:lang w:val="en-US"/>
-        </w:rPr>
-        <w:t>structură</w:t>
-      </w:r>
-      <w:proofErr w:type="spellEnd"/>
-      <w:r>
-        <w:rPr>
-          <w:lang w:val="en-US"/>
-        </w:rPr>
-        <w:t xml:space="preserve"> </w:t>
-      </w:r>
-      <w:proofErr w:type="spellStart"/>
-      <w:r>
-        <w:rPr>
-          <w:lang w:val="en-US"/>
-        </w:rPr>
-        <w:t>reflectă</w:t>
-      </w:r>
-      <w:proofErr w:type="spellEnd"/>
-      <w:r>
-        <w:rPr>
-          <w:lang w:val="en-US"/>
-        </w:rPr>
-        <w:t xml:space="preserve"> </w:t>
-      </w:r>
-      <w:proofErr w:type="spellStart"/>
-      <w:r>
-        <w:rPr>
-          <w:lang w:val="en-US"/>
-        </w:rPr>
-        <w:t>arhitectura</w:t>
-      </w:r>
-      <w:proofErr w:type="spellEnd"/>
-      <w:r>
-        <w:rPr>
-          <w:lang w:val="en-US"/>
-        </w:rPr>
-        <w:t xml:space="preserve"> </w:t>
+    </w:p>
+    <w:p>
+      <w:pPr>
+        <w:ind w:firstLine="0"/>
+        <w:rPr>
+          <w:lang w:val="en-US"/>
+        </w:rPr>
+      </w:pPr>
+    </w:p>
+    <w:p>
+      <w:pPr>
+        <w:ind w:firstLine="0"/>
+        <w:rPr>
+          <w:lang w:val="en-US"/>
+        </w:rPr>
+      </w:pPr>
+    </w:p>
+    <w:p>
+      <w:pPr>
+        <w:ind w:firstLine="0"/>
+        <w:rPr>
+          <w:lang w:val="en-US"/>
+        </w:rPr>
+      </w:pPr>
+    </w:p>
+    <w:p>
+      <w:pPr>
+        <w:ind w:firstLine="0"/>
+        <w:rPr>
+          <w:lang w:val="en-US"/>
+        </w:rPr>
+      </w:pPr>
+    </w:p>
+    <w:p>
+      <w:pPr>
+        <w:ind w:firstLine="0"/>
+        <w:rPr>
+          <w:lang w:val="en-US"/>
+        </w:rPr>
+      </w:pPr>
+    </w:p>
+    <w:p>
+      <w:pPr>
+        <w:ind w:firstLine="0"/>
+        <w:rPr>
+          <w:lang w:val="en-US"/>
+        </w:rPr>
+      </w:pPr>
+    </w:p>
+    <w:p>
+      <w:pPr>
+        <w:ind w:firstLine="0"/>
+        <w:rPr>
+          <w:lang w:val="en-US"/>
+        </w:rPr>
+      </w:pPr>
+    </w:p>
+    <w:p>
+      <w:pPr>
+        <w:ind w:firstLine="0"/>
+        <w:rPr>
+          <w:b/>
+          <w:bCs/>
+          <w:lang w:val="en-US"/>
+        </w:rPr>
+      </w:pPr>
+      <w:r>
+        <w:rPr>
+          <w:b/>
+          <w:bCs/>
+          <w:lang w:val="en-US"/>
+        </w:rPr>
+        <w:lastRenderedPageBreak/>
+        <w:t xml:space="preserve">5.2. </w:t>
+      </w:r>
+      <w:proofErr w:type="spellStart"/>
+      <w:r>
+        <w:rPr>
+          <w:b/>
+          <w:bCs/>
+          <w:lang w:val="en-US"/>
+        </w:rPr>
+        <w:t>Implementarea</w:t>
+      </w:r>
+      <w:proofErr w:type="spellEnd"/>
+      <w:r>
+        <w:rPr>
+          <w:b/>
+          <w:bCs/>
+          <w:lang w:val="en-US"/>
+        </w:rPr>
+        <w:t xml:space="preserve"> </w:t>
+      </w:r>
+      <w:proofErr w:type="spellStart"/>
+      <w:r>
+        <w:rPr>
+          <w:b/>
+          <w:bCs/>
+          <w:lang w:val="en-US"/>
+        </w:rPr>
+        <w:t>modelelor</w:t>
+      </w:r>
+      <w:proofErr w:type="spellEnd"/>
+      <w:r>
+        <w:rPr>
+          <w:b/>
+          <w:bCs/>
+          <w:lang w:val="en-US"/>
+        </w:rPr>
+        <w:t xml:space="preserve"> (</w:t>
+      </w:r>
+      <w:proofErr w:type="spellStart"/>
+      <w:r>
+        <w:rPr>
+          <w:b/>
+          <w:bCs/>
+          <w:lang w:val="en-US"/>
+        </w:rPr>
+        <w:t>entități</w:t>
+      </w:r>
+      <w:proofErr w:type="spellEnd"/>
+      <w:r>
+        <w:rPr>
+          <w:b/>
+          <w:bCs/>
+          <w:lang w:val="en-US"/>
+        </w:rPr>
+        <w:t>)</w:t>
+      </w:r>
+    </w:p>
+    <w:p>
+      <w:pPr>
+        <w:ind w:firstLine="0"/>
+        <w:rPr>
+          <w:lang w:val="en-US"/>
+        </w:rPr>
+      </w:pPr>
+      <w:proofErr w:type="spellStart"/>
+      <w:r>
+        <w:rPr>
+          <w:lang w:val="en-US"/>
+        </w:rPr>
+        <w:t>Entitățile</w:t>
+      </w:r>
+      <w:proofErr w:type="spellEnd"/>
+      <w:r>
+        <w:rPr>
+          <w:lang w:val="en-US"/>
+        </w:rPr>
+        <w:t xml:space="preserve"> JPA </w:t>
+      </w:r>
+      <w:proofErr w:type="spellStart"/>
+      <w:r>
+        <w:rPr>
+          <w:lang w:val="en-US"/>
+        </w:rPr>
+        <w:t>reprezintă</w:t>
+      </w:r>
+      <w:proofErr w:type="spellEnd"/>
+      <w:r>
+        <w:rPr>
+          <w:lang w:val="en-US"/>
+        </w:rPr>
+        <w:t xml:space="preserve"> </w:t>
+      </w:r>
+      <w:proofErr w:type="spellStart"/>
+      <w:r>
+        <w:rPr>
+          <w:lang w:val="en-US"/>
+        </w:rPr>
+        <w:t>obiectele</w:t>
+      </w:r>
+      <w:proofErr w:type="spellEnd"/>
+      <w:r>
+        <w:rPr>
+          <w:lang w:val="en-US"/>
+        </w:rPr>
+        <w:t xml:space="preserve"> de </w:t>
+      </w:r>
+      <w:proofErr w:type="spellStart"/>
+      <w:r>
+        <w:rPr>
+          <w:lang w:val="en-US"/>
+        </w:rPr>
+        <w:t>afaceri</w:t>
+      </w:r>
+      <w:proofErr w:type="spellEnd"/>
+      <w:r>
+        <w:rPr>
+          <w:lang w:val="en-US"/>
+        </w:rPr>
+        <w:t xml:space="preserve"> </w:t>
+      </w:r>
+      <w:proofErr w:type="spellStart"/>
+      <w:r>
+        <w:rPr>
+          <w:lang w:val="en-US"/>
+        </w:rPr>
+        <w:t>principale</w:t>
+      </w:r>
+      <w:proofErr w:type="spellEnd"/>
+      <w:r>
+        <w:rPr>
+          <w:lang w:val="en-US"/>
+        </w:rPr>
+        <w:t xml:space="preserve"> ale </w:t>
       </w:r>
       <w:proofErr w:type="spellStart"/>
       <w:r>
@@ -17232,21 +17488,1572 @@
         <w:rPr>
           <w:lang w:val="en-US"/>
         </w:rPr>
-        <w:t>separarea</w:t>
-      </w:r>
-      <w:proofErr w:type="spellEnd"/>
-      <w:r>
-        <w:rPr>
-          <w:lang w:val="en-US"/>
-        </w:rPr>
-        <w:t xml:space="preserve"> </w:t>
-      </w:r>
-      <w:proofErr w:type="spellStart"/>
-      <w:r>
-        <w:rPr>
-          <w:lang w:val="en-US"/>
-        </w:rPr>
-        <w:t>clară</w:t>
+        <w:t>corespund</w:t>
+      </w:r>
+      <w:proofErr w:type="spellEnd"/>
+      <w:r>
+        <w:rPr>
+          <w:lang w:val="en-US"/>
+        </w:rPr>
+        <w:t xml:space="preserve"> </w:t>
+      </w:r>
+      <w:proofErr w:type="spellStart"/>
+      <w:r>
+        <w:rPr>
+          <w:lang w:val="en-US"/>
+        </w:rPr>
+        <w:t>tabelelor</w:t>
+      </w:r>
+      <w:proofErr w:type="spellEnd"/>
+      <w:r>
+        <w:rPr>
+          <w:lang w:val="en-US"/>
+        </w:rPr>
+        <w:t xml:space="preserve"> din </w:t>
+      </w:r>
+      <w:proofErr w:type="spellStart"/>
+      <w:r>
+        <w:rPr>
+          <w:lang w:val="en-US"/>
+        </w:rPr>
+        <w:t>baza</w:t>
+      </w:r>
+      <w:proofErr w:type="spellEnd"/>
+      <w:r>
+        <w:rPr>
+          <w:lang w:val="en-US"/>
+        </w:rPr>
+        <w:t xml:space="preserve"> de date. Ele sunt definite </w:t>
+      </w:r>
+      <w:proofErr w:type="spellStart"/>
+      <w:r>
+        <w:rPr>
+          <w:lang w:val="en-US"/>
+        </w:rPr>
+        <w:t>folosind</w:t>
+      </w:r>
+      <w:proofErr w:type="spellEnd"/>
+      <w:r>
+        <w:rPr>
+          <w:lang w:val="en-US"/>
+        </w:rPr>
+        <w:t xml:space="preserve"> </w:t>
+      </w:r>
+      <w:proofErr w:type="spellStart"/>
+      <w:r>
+        <w:rPr>
+          <w:lang w:val="en-US"/>
+        </w:rPr>
+        <w:t>adnotări</w:t>
+      </w:r>
+      <w:proofErr w:type="spellEnd"/>
+      <w:r>
+        <w:rPr>
+          <w:lang w:val="en-US"/>
+        </w:rPr>
+        <w:t xml:space="preserve"> JPA care </w:t>
+      </w:r>
+      <w:proofErr w:type="spellStart"/>
+      <w:r>
+        <w:rPr>
+          <w:lang w:val="en-US"/>
+        </w:rPr>
+        <w:t>mapează</w:t>
+      </w:r>
+      <w:proofErr w:type="spellEnd"/>
+      <w:r>
+        <w:rPr>
+          <w:lang w:val="en-US"/>
+        </w:rPr>
+        <w:t xml:space="preserve"> </w:t>
+      </w:r>
+      <w:proofErr w:type="spellStart"/>
+      <w:r>
+        <w:rPr>
+          <w:lang w:val="en-US"/>
+        </w:rPr>
+        <w:t>proprietățile</w:t>
+      </w:r>
+      <w:proofErr w:type="spellEnd"/>
+      <w:r>
+        <w:rPr>
+          <w:lang w:val="en-US"/>
+        </w:rPr>
+        <w:t xml:space="preserve"> </w:t>
+      </w:r>
+      <w:proofErr w:type="spellStart"/>
+      <w:r>
+        <w:rPr>
+          <w:lang w:val="en-US"/>
+        </w:rPr>
+        <w:t>clasei</w:t>
+      </w:r>
+      <w:proofErr w:type="spellEnd"/>
+      <w:r>
+        <w:rPr>
+          <w:lang w:val="en-US"/>
+        </w:rPr>
+        <w:t xml:space="preserve"> la </w:t>
+      </w:r>
+      <w:proofErr w:type="spellStart"/>
+      <w:r>
+        <w:rPr>
+          <w:lang w:val="en-US"/>
+        </w:rPr>
+        <w:t>coloanele</w:t>
+      </w:r>
+      <w:proofErr w:type="spellEnd"/>
+      <w:r>
+        <w:rPr>
+          <w:lang w:val="en-US"/>
+        </w:rPr>
+        <w:t xml:space="preserve"> din </w:t>
+      </w:r>
+      <w:proofErr w:type="spellStart"/>
+      <w:r>
+        <w:rPr>
+          <w:lang w:val="en-US"/>
+        </w:rPr>
+        <w:t>tabel</w:t>
+      </w:r>
+      <w:proofErr w:type="spellEnd"/>
+      <w:r>
+        <w:rPr>
+          <w:lang w:val="en-US"/>
+        </w:rPr>
+        <w:t>.</w:t>
+      </w:r>
+    </w:p>
+    <w:p>
+      <w:pPr>
+        <w:ind w:firstLine="0"/>
+        <w:rPr>
+          <w:lang w:val="en-US"/>
+        </w:rPr>
+      </w:pPr>
+    </w:p>
+    <w:p>
+      <w:pPr>
+        <w:rPr>
+          <w:b/>
+          <w:bCs/>
+          <w:lang w:val="en-US"/>
+        </w:rPr>
+      </w:pPr>
+      <w:r>
+        <w:rPr>
+          <w:b/>
+          <w:bCs/>
+          <w:lang w:val="en-US"/>
+        </w:rPr>
+        <w:t>5.2.</w:t>
+      </w:r>
+      <w:r>
+        <w:rPr>
+          <w:b/>
+          <w:bCs/>
+          <w:lang w:val="en-US"/>
+        </w:rPr>
+        <w:t>1</w:t>
+      </w:r>
+      <w:r>
+        <w:rPr>
+          <w:b/>
+          <w:bCs/>
+          <w:lang w:val="en-US"/>
+        </w:rPr>
+        <w:t xml:space="preserve"> </w:t>
+      </w:r>
+      <w:proofErr w:type="spellStart"/>
+      <w:r>
+        <w:rPr>
+          <w:b/>
+          <w:bCs/>
+          <w:lang w:val="en-US"/>
+        </w:rPr>
+        <w:t>Entitatea</w:t>
+      </w:r>
+      <w:proofErr w:type="spellEnd"/>
+      <w:r>
+        <w:rPr>
+          <w:b/>
+          <w:bCs/>
+          <w:lang w:val="en-US"/>
+        </w:rPr>
+        <w:t xml:space="preserve"> User</w:t>
+      </w:r>
+    </w:p>
+    <w:p>
+      <w:pPr>
+        <w:ind w:firstLine="0"/>
+        <w:rPr>
+          <w:lang w:val="en-US"/>
+        </w:rPr>
+      </w:pPr>
+      <w:r>
+        <w:rPr>
+          <w:lang w:val="en-US"/>
+        </w:rPr>
+        <w:tab/>
+        <w:t xml:space="preserve"> </w:t>
+      </w:r>
+    </w:p>
+    <w:p>
+      <w:pPr>
+        <w:ind w:firstLine="0"/>
+        <w:rPr>
+          <w:lang w:val="en-US"/>
+        </w:rPr>
+      </w:pPr>
+    </w:p>
+    <w:p>
+      <w:pPr>
+        <w:ind w:firstLine="0"/>
+        <w:rPr>
+          <w:lang w:val="en-US"/>
+        </w:rPr>
+      </w:pPr>
+      <w:r>
+        <w:rPr>
+          <w:lang w:val="en-US"/>
+        </w:rPr>
+        <w:drawing>
+          <wp:inline distT="0" distB="0" distL="0" distR="0" wp14:anchorId="610EE7B2" wp14:editId="6D501268">
+            <wp:extent cx="5264728" cy="5334640"/>
+            <wp:effectExtent l="0" t="0" r="0" b="0"/>
+            <wp:docPr id="1471746107" name="Picture 1" descr="A screen shot of a computer program&#10;&#10;AI-generated content may be incorrect."/>
+            <wp:cNvGraphicFramePr>
+              <a:graphicFrameLocks xmlns:a="http://schemas.openxmlformats.org/drawingml/2006/main" noChangeAspect="1"/>
+            </wp:cNvGraphicFramePr>
+            <a:graphic xmlns:a="http://schemas.openxmlformats.org/drawingml/2006/main">
+              <a:graphicData uri="http://schemas.openxmlformats.org/drawingml/2006/picture">
+                <pic:pic xmlns:pic="http://schemas.openxmlformats.org/drawingml/2006/picture">
+                  <pic:nvPicPr>
+                    <pic:cNvPr id="1471746107" name="Picture 1" descr="A screen shot of a computer program&#10;&#10;AI-generated content may be incorrect."/>
+                    <pic:cNvPicPr/>
+                  </pic:nvPicPr>
+                  <pic:blipFill>
+                    <a:blip r:embed="rId10"/>
+                    <a:stretch>
+                      <a:fillRect/>
+                    </a:stretch>
+                  </pic:blipFill>
+                  <pic:spPr>
+                    <a:xfrm>
+                      <a:off x="0" y="0"/>
+                      <a:ext cx="5299884" cy="5370263"/>
+                    </a:xfrm>
+                    <a:prstGeom prst="rect">
+                      <a:avLst/>
+                    </a:prstGeom>
+                  </pic:spPr>
+                </pic:pic>
+              </a:graphicData>
+            </a:graphic>
+          </wp:inline>
+        </w:drawing>
+      </w:r>
+    </w:p>
+    <w:p>
+      <w:pPr>
+        <w:ind w:firstLine="0"/>
+        <w:rPr>
+          <w:lang w:val="en-US"/>
+        </w:rPr>
+      </w:pPr>
+    </w:p>
+    <w:p>
+      <w:pPr>
+        <w:ind w:firstLine="0"/>
+        <w:rPr>
+          <w:lang w:val="en-US"/>
+        </w:rPr>
+      </w:pPr>
+    </w:p>
+    <w:p>
+      <w:pPr>
+        <w:ind w:firstLine="0"/>
+        <w:rPr>
+          <w:lang w:val="en-US"/>
+        </w:rPr>
+      </w:pPr>
+    </w:p>
+    <w:p>
+      <w:pPr>
+        <w:ind w:firstLine="0"/>
+        <w:rPr>
+          <w:lang w:val="en-US"/>
+        </w:rPr>
+      </w:pPr>
+    </w:p>
+    <w:p>
+      <w:pPr>
+        <w:ind w:firstLine="0"/>
+        <w:rPr>
+          <w:lang w:val="en-US"/>
+        </w:rPr>
+      </w:pPr>
+    </w:p>
+    <w:p>
+      <w:pPr>
+        <w:ind w:firstLine="0"/>
+        <w:rPr>
+          <w:lang w:val="en-US"/>
+        </w:rPr>
+      </w:pPr>
+    </w:p>
+    <w:p>
+      <w:pPr>
+        <w:ind w:firstLine="0"/>
+        <w:rPr>
+          <w:lang w:val="en-US"/>
+        </w:rPr>
+      </w:pPr>
+      <w:r>
+        <w:rPr>
+          <w:lang w:val="en-US"/>
+        </w:rPr>
+        <w:lastRenderedPageBreak/>
+        <w:drawing>
+          <wp:inline distT="0" distB="0" distL="0" distR="0" wp14:anchorId="7035E273" wp14:editId="55CF05A7">
+            <wp:extent cx="4349418" cy="4918364"/>
+            <wp:effectExtent l="0" t="0" r="0" b="0"/>
+            <wp:docPr id="1570135076" name="Picture 1" descr="A screen shot of a computer program&#10;&#10;AI-generated content may be incorrect."/>
+            <wp:cNvGraphicFramePr>
+              <a:graphicFrameLocks xmlns:a="http://schemas.openxmlformats.org/drawingml/2006/main" noChangeAspect="1"/>
+            </wp:cNvGraphicFramePr>
+            <a:graphic xmlns:a="http://schemas.openxmlformats.org/drawingml/2006/main">
+              <a:graphicData uri="http://schemas.openxmlformats.org/drawingml/2006/picture">
+                <pic:pic xmlns:pic="http://schemas.openxmlformats.org/drawingml/2006/picture">
+                  <pic:nvPicPr>
+                    <pic:cNvPr id="1570135076" name="Picture 1" descr="A screen shot of a computer program&#10;&#10;AI-generated content may be incorrect."/>
+                    <pic:cNvPicPr/>
+                  </pic:nvPicPr>
+                  <pic:blipFill>
+                    <a:blip r:embed="rId11"/>
+                    <a:stretch>
+                      <a:fillRect/>
+                    </a:stretch>
+                  </pic:blipFill>
+                  <pic:spPr>
+                    <a:xfrm>
+                      <a:off x="0" y="0"/>
+                      <a:ext cx="4389653" cy="4963862"/>
+                    </a:xfrm>
+                    <a:prstGeom prst="rect">
+                      <a:avLst/>
+                    </a:prstGeom>
+                  </pic:spPr>
+                </pic:pic>
+              </a:graphicData>
+            </a:graphic>
+          </wp:inline>
+        </w:drawing>
+      </w:r>
+    </w:p>
+    <w:p>
+      <w:pPr>
+        <w:ind w:firstLine="0"/>
+        <w:rPr>
+          <w:lang w:val="en-US"/>
+        </w:rPr>
+      </w:pPr>
+    </w:p>
+    <w:p>
+      <w:pPr>
+        <w:ind w:firstLine="0"/>
+        <w:rPr>
+          <w:lang w:val="en-US"/>
+        </w:rPr>
+      </w:pPr>
+    </w:p>
+    <w:p>
+      <w:pPr>
+        <w:ind w:firstLine="0"/>
+        <w:rPr>
+          <w:lang w:val="en-US"/>
+        </w:rPr>
+      </w:pPr>
+    </w:p>
+    <w:p>
+      <w:pPr>
+        <w:ind w:firstLine="0"/>
+        <w:rPr>
+          <w:lang w:val="en-US"/>
+        </w:rPr>
+      </w:pPr>
+      <w:r>
+        <w:rPr>
+          <w:lang w:val="en-US"/>
+        </w:rPr>
+        <w:lastRenderedPageBreak/>
+        <w:drawing>
+          <wp:inline distT="0" distB="0" distL="0" distR="0" wp14:anchorId="1863BCF7" wp14:editId="3CAB8A9E">
+            <wp:extent cx="4805269" cy="4287982"/>
+            <wp:effectExtent l="0" t="0" r="0" b="0"/>
+            <wp:docPr id="341620383" name="Picture 1" descr="A screenshot of a computer program&#10;&#10;AI-generated content may be incorrect."/>
+            <wp:cNvGraphicFramePr>
+              <a:graphicFrameLocks xmlns:a="http://schemas.openxmlformats.org/drawingml/2006/main" noChangeAspect="1"/>
+            </wp:cNvGraphicFramePr>
+            <a:graphic xmlns:a="http://schemas.openxmlformats.org/drawingml/2006/main">
+              <a:graphicData uri="http://schemas.openxmlformats.org/drawingml/2006/picture">
+                <pic:pic xmlns:pic="http://schemas.openxmlformats.org/drawingml/2006/picture">
+                  <pic:nvPicPr>
+                    <pic:cNvPr id="341620383" name="Picture 1" descr="A screenshot of a computer program&#10;&#10;AI-generated content may be incorrect."/>
+                    <pic:cNvPicPr/>
+                  </pic:nvPicPr>
+                  <pic:blipFill>
+                    <a:blip r:embed="rId12"/>
+                    <a:stretch>
+                      <a:fillRect/>
+                    </a:stretch>
+                  </pic:blipFill>
+                  <pic:spPr>
+                    <a:xfrm>
+                      <a:off x="0" y="0"/>
+                      <a:ext cx="4816073" cy="4297623"/>
+                    </a:xfrm>
+                    <a:prstGeom prst="rect">
+                      <a:avLst/>
+                    </a:prstGeom>
+                  </pic:spPr>
+                </pic:pic>
+              </a:graphicData>
+            </a:graphic>
+          </wp:inline>
+        </w:drawing>
+      </w:r>
+    </w:p>
+    <w:p>
+      <w:pPr>
+        <w:ind w:firstLine="0"/>
+        <w:rPr>
+          <w:lang w:val="en-US"/>
+        </w:rPr>
+      </w:pPr>
+    </w:p>
+    <w:p>
+      <w:pPr>
+        <w:ind w:firstLine="0"/>
+        <w:rPr>
+          <w:lang w:val="en-US"/>
+        </w:rPr>
+      </w:pPr>
+    </w:p>
+    <w:p>
+      <w:pPr>
+        <w:ind w:firstLine="0"/>
+        <w:rPr>
+          <w:lang w:val="en-US"/>
+        </w:rPr>
+      </w:pPr>
+    </w:p>
+    <w:p>
+      <w:pPr>
+        <w:ind w:firstLine="0"/>
+        <w:rPr>
+          <w:lang w:val="en-US"/>
+        </w:rPr>
+      </w:pPr>
+    </w:p>
+    <w:p>
+      <w:pPr>
+        <w:ind w:firstLine="0"/>
+        <w:rPr>
+          <w:lang w:val="en-US"/>
+        </w:rPr>
+      </w:pPr>
+    </w:p>
+    <w:p>
+      <w:pPr>
+        <w:ind w:firstLine="0"/>
+        <w:rPr>
+          <w:lang w:val="en-US"/>
+        </w:rPr>
+      </w:pPr>
+    </w:p>
+    <w:p>
+      <w:pPr>
+        <w:ind w:firstLine="0"/>
+        <w:rPr>
+          <w:lang w:val="en-US"/>
+        </w:rPr>
+      </w:pPr>
+    </w:p>
+    <w:p>
+      <w:pPr>
+        <w:ind w:firstLine="0"/>
+        <w:rPr>
+          <w:lang w:val="en-US"/>
+        </w:rPr>
+      </w:pPr>
+    </w:p>
+    <w:p>
+      <w:pPr>
+        <w:ind w:firstLine="0"/>
+        <w:rPr>
+          <w:lang w:val="en-US"/>
+        </w:rPr>
+      </w:pPr>
+    </w:p>
+    <w:p>
+      <w:pPr>
+        <w:ind w:firstLine="0"/>
+        <w:rPr>
+          <w:lang w:val="en-US"/>
+        </w:rPr>
+      </w:pPr>
+    </w:p>
+    <w:p>
+      <w:pPr>
+        <w:ind w:firstLine="0"/>
+        <w:rPr>
+          <w:lang w:val="en-US"/>
+        </w:rPr>
+      </w:pPr>
+    </w:p>
+    <w:p>
+      <w:pPr>
+        <w:ind w:firstLine="0"/>
+        <w:rPr>
+          <w:lang w:val="en-US"/>
+        </w:rPr>
+      </w:pPr>
+    </w:p>
+    <w:p>
+      <w:pPr>
+        <w:ind w:firstLine="0"/>
+        <w:rPr>
+          <w:lang w:val="en-US"/>
+        </w:rPr>
+      </w:pPr>
+    </w:p>
+    <w:p>
+      <w:pPr>
+        <w:ind w:firstLine="0"/>
+        <w:rPr>
+          <w:lang w:val="en-US"/>
+        </w:rPr>
+      </w:pPr>
+    </w:p>
+    <w:p>
+      <w:pPr>
+        <w:ind w:firstLine="0"/>
+        <w:rPr>
+          <w:lang w:val="en-US"/>
+        </w:rPr>
+      </w:pPr>
+    </w:p>
+    <w:p>
+      <w:pPr>
+        <w:ind w:firstLine="0"/>
+        <w:rPr>
+          <w:lang w:val="en-US"/>
+        </w:rPr>
+      </w:pPr>
+    </w:p>
+    <w:p>
+      <w:pPr>
+        <w:ind w:firstLine="0"/>
+        <w:rPr>
+          <w:lang w:val="en-US"/>
+        </w:rPr>
+      </w:pPr>
+    </w:p>
+    <w:p>
+      <w:pPr>
+        <w:ind w:firstLine="0"/>
+        <w:rPr>
+          <w:lang w:val="en-US"/>
+        </w:rPr>
+      </w:pPr>
+    </w:p>
+    <w:p>
+      <w:pPr>
+        <w:ind w:firstLine="0"/>
+        <w:rPr>
+          <w:lang w:val="en-US"/>
+        </w:rPr>
+      </w:pPr>
+    </w:p>
+    <w:p>
+      <w:pPr>
+        <w:ind w:firstLine="0"/>
+        <w:rPr>
+          <w:lang w:val="en-US"/>
+        </w:rPr>
+      </w:pPr>
+    </w:p>
+    <w:p>
+      <w:pPr>
+        <w:ind w:firstLine="0"/>
+        <w:rPr>
+          <w:lang w:val="en-US"/>
+        </w:rPr>
+      </w:pPr>
+    </w:p>
+    <w:p>
+      <w:pPr>
+        <w:ind w:firstLine="0"/>
+        <w:rPr>
+          <w:lang w:val="en-US"/>
+        </w:rPr>
+      </w:pPr>
+    </w:p>
+    <w:p>
+      <w:pPr>
+        <w:ind w:firstLine="0"/>
+        <w:rPr>
+          <w:lang w:val="en-US"/>
+        </w:rPr>
+      </w:pPr>
+    </w:p>
+    <w:p>
+      <w:pPr>
+        <w:ind w:firstLine="0"/>
+        <w:rPr>
+          <w:lang w:val="en-US"/>
+        </w:rPr>
+      </w:pPr>
+    </w:p>
+    <w:p>
+      <w:pPr>
+        <w:ind w:firstLine="0"/>
+        <w:rPr>
+          <w:lang w:val="en-US"/>
+        </w:rPr>
+      </w:pPr>
+    </w:p>
+    <w:p>
+      <w:pPr>
+        <w:ind w:firstLine="0"/>
+        <w:rPr>
+          <w:lang w:val="en-US"/>
+        </w:rPr>
+      </w:pPr>
+    </w:p>
+    <w:p>
+      <w:pPr>
+        <w:rPr>
+          <w:b/>
+          <w:bCs/>
+          <w:lang w:val="en-US"/>
+        </w:rPr>
+      </w:pPr>
+      <w:r>
+        <w:rPr>
+          <w:b/>
+          <w:bCs/>
+          <w:lang w:val="en-US"/>
+        </w:rPr>
+        <w:t>5.2.</w:t>
+      </w:r>
+      <w:r>
+        <w:rPr>
+          <w:b/>
+          <w:bCs/>
+          <w:lang w:val="en-US"/>
+        </w:rPr>
+        <w:t>1</w:t>
+      </w:r>
+      <w:r>
+        <w:rPr>
+          <w:b/>
+          <w:bCs/>
+          <w:lang w:val="en-US"/>
+        </w:rPr>
+        <w:t xml:space="preserve"> </w:t>
+      </w:r>
+      <w:proofErr w:type="spellStart"/>
+      <w:r>
+        <w:rPr>
+          <w:b/>
+          <w:bCs/>
+          <w:lang w:val="en-US"/>
+        </w:rPr>
+        <w:t>Entitatea</w:t>
+      </w:r>
+      <w:proofErr w:type="spellEnd"/>
+      <w:r>
+        <w:rPr>
+          <w:b/>
+          <w:bCs/>
+          <w:lang w:val="en-US"/>
+        </w:rPr>
+        <w:t xml:space="preserve"> </w:t>
+      </w:r>
+      <w:proofErr w:type="spellStart"/>
+      <w:r>
+        <w:rPr>
+          <w:b/>
+          <w:bCs/>
+          <w:lang w:val="en-US"/>
+        </w:rPr>
+        <w:t>Conventatie</w:t>
+      </w:r>
+      <w:proofErr w:type="spellEnd"/>
+    </w:p>
+    <w:p>
+      <w:pPr>
+        <w:ind w:firstLine="0"/>
+        <w:rPr>
+          <w:lang w:val="en-US"/>
+        </w:rPr>
+      </w:pPr>
+    </w:p>
+    <w:p>
+      <w:pPr>
+        <w:ind w:firstLine="0"/>
+        <w:rPr>
+          <w:lang w:val="en-US"/>
+        </w:rPr>
+      </w:pPr>
+      <w:r>
+        <w:rPr>
+          <w:lang w:val="en-US"/>
+        </w:rPr>
+        <w:drawing>
+          <wp:inline distT="0" distB="0" distL="0" distR="0" wp14:anchorId="56993B9A" wp14:editId="1492B2D6">
+            <wp:extent cx="4353400" cy="5063836"/>
+            <wp:effectExtent l="0" t="0" r="9525" b="3810"/>
+            <wp:docPr id="483266654" name="Picture 1" descr="A screen shot of a computer program&#10;&#10;AI-generated content may be incorrect."/>
+            <wp:cNvGraphicFramePr>
+              <a:graphicFrameLocks xmlns:a="http://schemas.openxmlformats.org/drawingml/2006/main" noChangeAspect="1"/>
+            </wp:cNvGraphicFramePr>
+            <a:graphic xmlns:a="http://schemas.openxmlformats.org/drawingml/2006/main">
+              <a:graphicData uri="http://schemas.openxmlformats.org/drawingml/2006/picture">
+                <pic:pic xmlns:pic="http://schemas.openxmlformats.org/drawingml/2006/picture">
+                  <pic:nvPicPr>
+                    <pic:cNvPr id="483266654" name="Picture 1" descr="A screen shot of a computer program&#10;&#10;AI-generated content may be incorrect."/>
+                    <pic:cNvPicPr/>
+                  </pic:nvPicPr>
+                  <pic:blipFill>
+                    <a:blip r:embed="rId13"/>
+                    <a:stretch>
+                      <a:fillRect/>
+                    </a:stretch>
+                  </pic:blipFill>
+                  <pic:spPr>
+                    <a:xfrm>
+                      <a:off x="0" y="0"/>
+                      <a:ext cx="4357935" cy="5069112"/>
+                    </a:xfrm>
+                    <a:prstGeom prst="rect">
+                      <a:avLst/>
+                    </a:prstGeom>
+                  </pic:spPr>
+                </pic:pic>
+              </a:graphicData>
+            </a:graphic>
+          </wp:inline>
+        </w:drawing>
+      </w:r>
+    </w:p>
+    <w:p>
+      <w:pPr>
+        <w:ind w:firstLine="0"/>
+        <w:rPr>
+          <w:lang w:val="en-US"/>
+        </w:rPr>
+      </w:pPr>
+    </w:p>
+    <w:p>
+      <w:pPr>
+        <w:ind w:firstLine="0"/>
+        <w:rPr>
+          <w:lang w:val="en-US"/>
+        </w:rPr>
+      </w:pPr>
+      <w:r>
+        <w:rPr>
+          <w:lang w:val="en-US"/>
+        </w:rPr>
+        <w:lastRenderedPageBreak/>
+        <w:drawing>
+          <wp:inline distT="0" distB="0" distL="0" distR="0" wp14:anchorId="4C425C74" wp14:editId="7A2957D8">
+            <wp:extent cx="3629891" cy="3922873"/>
+            <wp:effectExtent l="0" t="0" r="8890" b="1905"/>
+            <wp:docPr id="1193463185" name="Picture 1" descr="A screen shot of a computer program&#10;&#10;AI-generated content may be incorrect."/>
+            <wp:cNvGraphicFramePr>
+              <a:graphicFrameLocks xmlns:a="http://schemas.openxmlformats.org/drawingml/2006/main" noChangeAspect="1"/>
+            </wp:cNvGraphicFramePr>
+            <a:graphic xmlns:a="http://schemas.openxmlformats.org/drawingml/2006/main">
+              <a:graphicData uri="http://schemas.openxmlformats.org/drawingml/2006/picture">
+                <pic:pic xmlns:pic="http://schemas.openxmlformats.org/drawingml/2006/picture">
+                  <pic:nvPicPr>
+                    <pic:cNvPr id="1193463185" name="Picture 1" descr="A screen shot of a computer program&#10;&#10;AI-generated content may be incorrect."/>
+                    <pic:cNvPicPr/>
+                  </pic:nvPicPr>
+                  <pic:blipFill>
+                    <a:blip r:embed="rId14"/>
+                    <a:stretch>
+                      <a:fillRect/>
+                    </a:stretch>
+                  </pic:blipFill>
+                  <pic:spPr>
+                    <a:xfrm>
+                      <a:off x="0" y="0"/>
+                      <a:ext cx="3636845" cy="3930388"/>
+                    </a:xfrm>
+                    <a:prstGeom prst="rect">
+                      <a:avLst/>
+                    </a:prstGeom>
+                  </pic:spPr>
+                </pic:pic>
+              </a:graphicData>
+            </a:graphic>
+          </wp:inline>
+        </w:drawing>
+      </w:r>
+    </w:p>
+    <w:p>
+      <w:pPr>
+        <w:ind w:firstLine="0"/>
+        <w:rPr>
+          <w:lang w:val="en-US"/>
+        </w:rPr>
+      </w:pPr>
+    </w:p>
+    <w:p>
+      <w:pPr>
+        <w:ind w:firstLine="0"/>
+        <w:rPr>
+          <w:lang w:val="en-US"/>
+        </w:rPr>
+      </w:pPr>
+      <w:r>
+        <w:rPr>
+          <w:lang w:val="en-US"/>
+        </w:rPr>
+        <w:drawing>
+          <wp:inline distT="0" distB="0" distL="0" distR="0" wp14:anchorId="0D6909F6" wp14:editId="0B3158CC">
+            <wp:extent cx="3971835" cy="2680855"/>
+            <wp:effectExtent l="0" t="0" r="0" b="5715"/>
+            <wp:docPr id="930507225" name="Picture 1" descr="A screen shot of a computer program&#10;&#10;AI-generated content may be incorrect."/>
+            <wp:cNvGraphicFramePr>
+              <a:graphicFrameLocks xmlns:a="http://schemas.openxmlformats.org/drawingml/2006/main" noChangeAspect="1"/>
+            </wp:cNvGraphicFramePr>
+            <a:graphic xmlns:a="http://schemas.openxmlformats.org/drawingml/2006/main">
+              <a:graphicData uri="http://schemas.openxmlformats.org/drawingml/2006/picture">
+                <pic:pic xmlns:pic="http://schemas.openxmlformats.org/drawingml/2006/picture">
+                  <pic:nvPicPr>
+                    <pic:cNvPr id="930507225" name="Picture 1" descr="A screen shot of a computer program&#10;&#10;AI-generated content may be incorrect."/>
+                    <pic:cNvPicPr/>
+                  </pic:nvPicPr>
+                  <pic:blipFill>
+                    <a:blip r:embed="rId15"/>
+                    <a:stretch>
+                      <a:fillRect/>
+                    </a:stretch>
+                  </pic:blipFill>
+                  <pic:spPr>
+                    <a:xfrm>
+                      <a:off x="0" y="0"/>
+                      <a:ext cx="3974556" cy="2682691"/>
+                    </a:xfrm>
+                    <a:prstGeom prst="rect">
+                      <a:avLst/>
+                    </a:prstGeom>
+                  </pic:spPr>
+                </pic:pic>
+              </a:graphicData>
+            </a:graphic>
+          </wp:inline>
+        </w:drawing>
+      </w:r>
+    </w:p>
+    <w:p>
+      <w:pPr>
+        <w:ind w:firstLine="0"/>
+        <w:rPr>
+          <w:lang w:val="en-US"/>
+        </w:rPr>
+      </w:pPr>
+    </w:p>
+    <w:p>
+      <w:pPr>
+        <w:ind w:firstLine="0"/>
+        <w:rPr>
+          <w:lang w:val="en-US"/>
+        </w:rPr>
+      </w:pPr>
+    </w:p>
+    <w:p>
+      <w:pPr>
+        <w:ind w:firstLine="0"/>
+        <w:rPr>
+          <w:lang w:val="en-US"/>
+        </w:rPr>
+      </w:pPr>
+    </w:p>
+    <w:p>
+      <w:pPr>
+        <w:ind w:firstLine="0"/>
+        <w:rPr>
+          <w:lang w:val="en-US"/>
+        </w:rPr>
+      </w:pPr>
+    </w:p>
+    <w:p>
+      <w:pPr>
+        <w:ind w:firstLine="0"/>
+        <w:rPr>
+          <w:lang w:val="en-US"/>
+        </w:rPr>
+      </w:pPr>
+    </w:p>
+    <w:p>
+      <w:pPr>
+        <w:ind w:firstLine="0"/>
+        <w:rPr>
+          <w:lang w:val="en-US"/>
+        </w:rPr>
+      </w:pPr>
+    </w:p>
+    <w:p>
+      <w:pPr>
+        <w:ind w:firstLine="0"/>
+        <w:rPr>
+          <w:lang w:val="en-US"/>
+        </w:rPr>
+      </w:pPr>
+    </w:p>
+    <w:p>
+      <w:pPr>
+        <w:ind w:firstLine="0"/>
+        <w:rPr>
+          <w:lang w:val="en-US"/>
+        </w:rPr>
+      </w:pPr>
+    </w:p>
+    <w:p>
+      <w:pPr>
+        <w:ind w:firstLine="0"/>
+        <w:rPr>
+          <w:lang w:val="en-US"/>
+        </w:rPr>
+      </w:pPr>
+    </w:p>
+    <w:p>
+      <w:pPr>
+        <w:ind w:firstLine="0"/>
+        <w:rPr>
+          <w:lang w:val="en-US"/>
+        </w:rPr>
+      </w:pPr>
+    </w:p>
+    <w:p>
+      <w:pPr>
+        <w:ind w:firstLine="0"/>
+        <w:rPr>
+          <w:b/>
+          <w:bCs/>
+          <w:lang w:val="en-US"/>
+        </w:rPr>
+      </w:pPr>
+      <w:r>
+        <w:rPr>
+          <w:b/>
+          <w:bCs/>
+          <w:lang w:val="en-US"/>
+        </w:rPr>
+        <w:t xml:space="preserve">5.3. </w:t>
+      </w:r>
+      <w:proofErr w:type="spellStart"/>
+      <w:r>
+        <w:rPr>
+          <w:b/>
+          <w:bCs/>
+          <w:lang w:val="en-US"/>
+        </w:rPr>
+        <w:t>Implementarea</w:t>
+      </w:r>
+      <w:proofErr w:type="spellEnd"/>
+      <w:r>
+        <w:rPr>
+          <w:b/>
+          <w:bCs/>
+          <w:lang w:val="en-US"/>
+        </w:rPr>
+        <w:t xml:space="preserve"> repository-</w:t>
+      </w:r>
+      <w:proofErr w:type="spellStart"/>
+      <w:r>
+        <w:rPr>
+          <w:b/>
+          <w:bCs/>
+          <w:lang w:val="en-US"/>
+        </w:rPr>
+        <w:t>urilor</w:t>
+      </w:r>
+      <w:proofErr w:type="spellEnd"/>
+    </w:p>
+    <w:p>
+      <w:pPr>
+        <w:rPr>
+          <w:lang w:val="en-US"/>
+        </w:rPr>
+      </w:pPr>
+      <w:r>
+        <w:rPr>
+          <w:lang w:val="en-US"/>
+        </w:rPr>
+        <w:t xml:space="preserve">Repository-urile sunt </w:t>
+      </w:r>
+      <w:proofErr w:type="spellStart"/>
+      <w:r>
+        <w:rPr>
+          <w:lang w:val="en-US"/>
+        </w:rPr>
+        <w:t>interfețe</w:t>
+      </w:r>
+      <w:proofErr w:type="spellEnd"/>
+      <w:r>
+        <w:rPr>
+          <w:lang w:val="en-US"/>
+        </w:rPr>
+        <w:t xml:space="preserve"> care </w:t>
+      </w:r>
+      <w:proofErr w:type="spellStart"/>
+      <w:r>
+        <w:rPr>
+          <w:lang w:val="en-US"/>
+        </w:rPr>
+        <w:t>extind</w:t>
+      </w:r>
+      <w:proofErr w:type="spellEnd"/>
+      <w:r>
+        <w:rPr>
+          <w:lang w:val="en-US"/>
+        </w:rPr>
+        <w:t xml:space="preserve"> </w:t>
+      </w:r>
+      <w:proofErr w:type="spellStart"/>
+      <w:r>
+        <w:rPr>
+          <w:lang w:val="en-US"/>
+        </w:rPr>
+        <w:t>JpaRepository</w:t>
+      </w:r>
+      <w:proofErr w:type="spellEnd"/>
+      <w:r>
+        <w:rPr>
+          <w:lang w:val="en-US"/>
+        </w:rPr>
+        <w:t xml:space="preserve">, </w:t>
+      </w:r>
+      <w:proofErr w:type="spellStart"/>
+      <w:r>
+        <w:rPr>
+          <w:lang w:val="en-US"/>
+        </w:rPr>
+        <w:t>oferind</w:t>
+      </w:r>
+      <w:proofErr w:type="spellEnd"/>
+      <w:r>
+        <w:rPr>
+          <w:lang w:val="en-US"/>
+        </w:rPr>
+        <w:t xml:space="preserve"> </w:t>
+      </w:r>
+      <w:proofErr w:type="spellStart"/>
+      <w:r>
+        <w:rPr>
+          <w:lang w:val="en-US"/>
+        </w:rPr>
+        <w:t>metode</w:t>
+      </w:r>
+      <w:proofErr w:type="spellEnd"/>
+      <w:r>
+        <w:rPr>
+          <w:lang w:val="en-US"/>
+        </w:rPr>
+        <w:t xml:space="preserve"> CRUD </w:t>
+      </w:r>
+      <w:proofErr w:type="spellStart"/>
+      <w:r>
+        <w:rPr>
+          <w:lang w:val="en-US"/>
+        </w:rPr>
+        <w:t>predefinite</w:t>
+      </w:r>
+      <w:proofErr w:type="spellEnd"/>
+      <w:r>
+        <w:rPr>
+          <w:lang w:val="en-US"/>
+        </w:rPr>
+        <w:t xml:space="preserve"> </w:t>
+      </w:r>
+      <w:proofErr w:type="spellStart"/>
+      <w:r>
+        <w:rPr>
+          <w:lang w:val="en-US"/>
+        </w:rPr>
+        <w:t>și</w:t>
+      </w:r>
+      <w:proofErr w:type="spellEnd"/>
+      <w:r>
+        <w:rPr>
+          <w:lang w:val="en-US"/>
+        </w:rPr>
+        <w:t xml:space="preserve"> </w:t>
+      </w:r>
+      <w:proofErr w:type="spellStart"/>
+      <w:r>
+        <w:rPr>
+          <w:lang w:val="en-US"/>
+        </w:rPr>
+        <w:t>posibilitatea</w:t>
+      </w:r>
+      <w:proofErr w:type="spellEnd"/>
+      <w:r>
+        <w:rPr>
+          <w:lang w:val="en-US"/>
+        </w:rPr>
+        <w:t xml:space="preserve"> de a </w:t>
+      </w:r>
+      <w:proofErr w:type="spellStart"/>
+      <w:r>
+        <w:rPr>
+          <w:lang w:val="en-US"/>
+        </w:rPr>
+        <w:t>defini</w:t>
+      </w:r>
+      <w:proofErr w:type="spellEnd"/>
+      <w:r>
+        <w:rPr>
+          <w:lang w:val="en-US"/>
+        </w:rPr>
+        <w:t xml:space="preserve"> </w:t>
+      </w:r>
+      <w:proofErr w:type="spellStart"/>
+      <w:r>
+        <w:rPr>
+          <w:lang w:val="en-US"/>
+        </w:rPr>
+        <w:t>interogări</w:t>
+      </w:r>
+      <w:proofErr w:type="spellEnd"/>
+      <w:r>
+        <w:rPr>
+          <w:lang w:val="en-US"/>
+        </w:rPr>
+        <w:t xml:space="preserve"> </w:t>
+      </w:r>
+      <w:proofErr w:type="spellStart"/>
+      <w:r>
+        <w:rPr>
+          <w:lang w:val="en-US"/>
+        </w:rPr>
+        <w:t>personalizate</w:t>
+      </w:r>
+      <w:proofErr w:type="spellEnd"/>
+      <w:r>
+        <w:rPr>
+          <w:lang w:val="en-US"/>
+        </w:rPr>
+        <w:t xml:space="preserve"> </w:t>
+      </w:r>
+      <w:proofErr w:type="spellStart"/>
+      <w:r>
+        <w:rPr>
+          <w:lang w:val="en-US"/>
+        </w:rPr>
+        <w:t>folosind</w:t>
+      </w:r>
+      <w:proofErr w:type="spellEnd"/>
+      <w:r>
+        <w:rPr>
+          <w:lang w:val="en-US"/>
+        </w:rPr>
+        <w:t xml:space="preserve"> </w:t>
+      </w:r>
+      <w:proofErr w:type="spellStart"/>
+      <w:r>
+        <w:rPr>
+          <w:lang w:val="en-US"/>
+        </w:rPr>
+        <w:t>convenția</w:t>
+      </w:r>
+      <w:proofErr w:type="spellEnd"/>
+      <w:r>
+        <w:rPr>
+          <w:lang w:val="en-US"/>
+        </w:rPr>
+        <w:t xml:space="preserve"> de </w:t>
+      </w:r>
+      <w:proofErr w:type="spellStart"/>
+      <w:r>
+        <w:rPr>
+          <w:lang w:val="en-US"/>
+        </w:rPr>
+        <w:t>denumire</w:t>
+      </w:r>
+      <w:proofErr w:type="spellEnd"/>
+      <w:r>
+        <w:rPr>
+          <w:lang w:val="en-US"/>
+        </w:rPr>
+        <w:t xml:space="preserve"> </w:t>
+      </w:r>
+      <w:proofErr w:type="spellStart"/>
+      <w:r>
+        <w:rPr>
+          <w:lang w:val="en-US"/>
+        </w:rPr>
+        <w:t>sau</w:t>
+      </w:r>
+      <w:proofErr w:type="spellEnd"/>
+      <w:r>
+        <w:rPr>
+          <w:lang w:val="en-US"/>
+        </w:rPr>
+        <w:t xml:space="preserve"> </w:t>
+      </w:r>
+      <w:proofErr w:type="spellStart"/>
+      <w:r>
+        <w:rPr>
+          <w:lang w:val="en-US"/>
+        </w:rPr>
+        <w:t>adnotarea</w:t>
+      </w:r>
+      <w:proofErr w:type="spellEnd"/>
+      <w:r>
+        <w:rPr>
+          <w:lang w:val="en-US"/>
+        </w:rPr>
+        <w:t xml:space="preserve"> @Query.</w:t>
+      </w:r>
+    </w:p>
+    <w:p>
+      <w:pPr>
+        <w:rPr>
+          <w:lang w:val="en-US"/>
+        </w:rPr>
+      </w:pPr>
+    </w:p>
+    <w:p>
+      <w:pPr>
+        <w:rPr>
+          <w:b/>
+          <w:bCs/>
+          <w:lang w:val="en-US"/>
+        </w:rPr>
+      </w:pPr>
+      <w:r>
+        <w:rPr>
+          <w:b/>
+          <w:bCs/>
+        </w:rPr>
+        <w:t>5.3.1. ConventionRepository</w:t>
+      </w:r>
+    </w:p>
+    <w:p>
+      <w:pPr>
+        <w:rPr>
+          <w:lang w:val="en-US"/>
+        </w:rPr>
+      </w:pPr>
+    </w:p>
+    <w:p>
+      <w:pPr>
+        <w:rPr>
+          <w:lang w:val="en-US"/>
+        </w:rPr>
+      </w:pPr>
+      <w:r>
+        <w:rPr>
+          <w:lang w:val="en-US"/>
+        </w:rPr>
+        <w:drawing>
+          <wp:inline distT="0" distB="0" distL="0" distR="0" wp14:anchorId="3B0E2449" wp14:editId="05EE0D01">
+            <wp:extent cx="5105400" cy="3691764"/>
+            <wp:effectExtent l="0" t="0" r="0" b="4445"/>
+            <wp:docPr id="1174009886" name="Picture 1" descr="A computer screen shot of text&#10;&#10;AI-generated content may be incorrect."/>
+            <wp:cNvGraphicFramePr>
+              <a:graphicFrameLocks xmlns:a="http://schemas.openxmlformats.org/drawingml/2006/main" noChangeAspect="1"/>
+            </wp:cNvGraphicFramePr>
+            <a:graphic xmlns:a="http://schemas.openxmlformats.org/drawingml/2006/main">
+              <a:graphicData uri="http://schemas.openxmlformats.org/drawingml/2006/picture">
+                <pic:pic xmlns:pic="http://schemas.openxmlformats.org/drawingml/2006/picture">
+                  <pic:nvPicPr>
+                    <pic:cNvPr id="1174009886" name="Picture 1" descr="A computer screen shot of text&#10;&#10;AI-generated content may be incorrect."/>
+                    <pic:cNvPicPr/>
+                  </pic:nvPicPr>
+                  <pic:blipFill>
+                    <a:blip r:embed="rId16"/>
+                    <a:stretch>
+                      <a:fillRect/>
+                    </a:stretch>
+                  </pic:blipFill>
+                  <pic:spPr>
+                    <a:xfrm>
+                      <a:off x="0" y="0"/>
+                      <a:ext cx="5129050" cy="3708865"/>
+                    </a:xfrm>
+                    <a:prstGeom prst="rect">
+                      <a:avLst/>
+                    </a:prstGeom>
+                  </pic:spPr>
+                </pic:pic>
+              </a:graphicData>
+            </a:graphic>
+          </wp:inline>
+        </w:drawing>
+      </w:r>
+    </w:p>
+    <w:p>
+      <w:pPr>
+        <w:rPr>
+          <w:b/>
+          <w:bCs/>
+        </w:rPr>
+      </w:pPr>
+    </w:p>
+    <w:p>
+      <w:pPr>
+        <w:rPr>
+          <w:b/>
+          <w:bCs/>
+        </w:rPr>
+      </w:pPr>
+      <w:r>
+        <w:rPr>
+          <w:b/>
+          <w:bCs/>
+        </w:rPr>
+        <w:t>5.3.</w:t>
+      </w:r>
+      <w:r>
+        <w:rPr>
+          <w:b/>
+          <w:bCs/>
+        </w:rPr>
+        <w:t>2</w:t>
+      </w:r>
+      <w:r>
+        <w:rPr>
+          <w:b/>
+          <w:bCs/>
+        </w:rPr>
+        <w:t>. ConventionRepository</w:t>
+      </w:r>
+    </w:p>
+    <w:p>
+      <w:pPr>
+        <w:rPr>
+          <w:b/>
+          <w:bCs/>
+          <w:lang w:val="en-US"/>
+        </w:rPr>
+      </w:pPr>
+      <w:r>
+        <w:rPr>
+          <w:b/>
+          <w:bCs/>
+          <w:lang w:val="en-US"/>
+        </w:rPr>
+        <w:drawing>
+          <wp:inline distT="0" distB="0" distL="0" distR="0" wp14:anchorId="5A0A06EC" wp14:editId="1F4621E0">
+            <wp:extent cx="4966854" cy="2855067"/>
+            <wp:effectExtent l="0" t="0" r="5715" b="2540"/>
+            <wp:docPr id="1895520307" name="Picture 1" descr="A screen shot of a computer program&#10;&#10;AI-generated content may be incorrect."/>
+            <wp:cNvGraphicFramePr>
+              <a:graphicFrameLocks xmlns:a="http://schemas.openxmlformats.org/drawingml/2006/main" noChangeAspect="1"/>
+            </wp:cNvGraphicFramePr>
+            <a:graphic xmlns:a="http://schemas.openxmlformats.org/drawingml/2006/main">
+              <a:graphicData uri="http://schemas.openxmlformats.org/drawingml/2006/picture">
+                <pic:pic xmlns:pic="http://schemas.openxmlformats.org/drawingml/2006/picture">
+                  <pic:nvPicPr>
+                    <pic:cNvPr id="1895520307" name="Picture 1" descr="A screen shot of a computer program&#10;&#10;AI-generated content may be incorrect."/>
+                    <pic:cNvPicPr/>
+                  </pic:nvPicPr>
+                  <pic:blipFill>
+                    <a:blip r:embed="rId17"/>
+                    <a:stretch>
+                      <a:fillRect/>
+                    </a:stretch>
+                  </pic:blipFill>
+                  <pic:spPr>
+                    <a:xfrm>
+                      <a:off x="0" y="0"/>
+                      <a:ext cx="4978419" cy="2861715"/>
+                    </a:xfrm>
+                    <a:prstGeom prst="rect">
+                      <a:avLst/>
+                    </a:prstGeom>
+                  </pic:spPr>
+                </pic:pic>
+              </a:graphicData>
+            </a:graphic>
+          </wp:inline>
+        </w:drawing>
+      </w:r>
+    </w:p>
+    <w:p>
+      <w:pPr>
+        <w:ind w:firstLine="0"/>
+        <w:rPr>
+          <w:b/>
+          <w:bCs/>
+          <w:lang w:val="en-US"/>
+        </w:rPr>
+      </w:pPr>
+      <w:r>
+        <w:rPr>
+          <w:b/>
+          <w:bCs/>
+          <w:lang w:val="en-US"/>
+        </w:rPr>
+        <w:lastRenderedPageBreak/>
+        <w:t xml:space="preserve">5.4. </w:t>
+      </w:r>
+      <w:proofErr w:type="spellStart"/>
+      <w:r>
+        <w:rPr>
+          <w:b/>
+          <w:bCs/>
+          <w:lang w:val="en-US"/>
+        </w:rPr>
+        <w:t>Implementarea</w:t>
+      </w:r>
+      <w:proofErr w:type="spellEnd"/>
+      <w:r>
+        <w:rPr>
+          <w:b/>
+          <w:bCs/>
+          <w:lang w:val="en-US"/>
+        </w:rPr>
+        <w:t xml:space="preserve"> </w:t>
+      </w:r>
+      <w:proofErr w:type="spellStart"/>
+      <w:r>
+        <w:rPr>
+          <w:b/>
+          <w:bCs/>
+          <w:lang w:val="en-US"/>
+        </w:rPr>
+        <w:t>serviciilo</w:t>
+      </w:r>
+      <w:proofErr w:type="spellEnd"/>
+      <w:r>
+        <w:rPr>
+          <w:b/>
+          <w:bCs/>
+        </w:rPr>
+        <w:t>r</w:t>
+      </w:r>
+    </w:p>
+    <w:p>
+      <w:pPr>
+        <w:rPr>
+          <w:lang w:val="en-US"/>
+        </w:rPr>
+      </w:pPr>
+      <w:proofErr w:type="spellStart"/>
+      <w:r>
+        <w:rPr>
+          <w:lang w:val="en-US"/>
+        </w:rPr>
+        <w:t>Serviciile</w:t>
+      </w:r>
+      <w:proofErr w:type="spellEnd"/>
+      <w:r>
+        <w:rPr>
+          <w:lang w:val="en-US"/>
+        </w:rPr>
+        <w:t xml:space="preserve"> </w:t>
+      </w:r>
+      <w:proofErr w:type="spellStart"/>
+      <w:r>
+        <w:rPr>
+          <w:lang w:val="en-US"/>
+        </w:rPr>
+        <w:t>conțin</w:t>
+      </w:r>
+      <w:proofErr w:type="spellEnd"/>
+      <w:r>
+        <w:rPr>
+          <w:lang w:val="en-US"/>
+        </w:rPr>
+        <w:t xml:space="preserve"> </w:t>
+      </w:r>
+      <w:proofErr w:type="spellStart"/>
+      <w:r>
+        <w:rPr>
+          <w:lang w:val="en-US"/>
+        </w:rPr>
+        <w:t>logica</w:t>
+      </w:r>
+      <w:proofErr w:type="spellEnd"/>
+      <w:r>
+        <w:rPr>
+          <w:lang w:val="en-US"/>
+        </w:rPr>
+        <w:t xml:space="preserve"> de business </w:t>
+      </w:r>
+      <w:proofErr w:type="gramStart"/>
+      <w:r>
+        <w:rPr>
+          <w:lang w:val="en-US"/>
+        </w:rPr>
+        <w:t>a</w:t>
+      </w:r>
+      <w:proofErr w:type="gramEnd"/>
+      <w:r>
+        <w:rPr>
+          <w:lang w:val="en-US"/>
+        </w:rPr>
+        <w:t xml:space="preserve"> </w:t>
+      </w:r>
+      <w:proofErr w:type="spellStart"/>
+      <w:r>
+        <w:rPr>
+          <w:lang w:val="en-US"/>
+        </w:rPr>
+        <w:t>aplicației</w:t>
+      </w:r>
+      <w:proofErr w:type="spellEnd"/>
+      <w:r>
+        <w:rPr>
+          <w:lang w:val="en-US"/>
+        </w:rPr>
+        <w:t xml:space="preserve"> </w:t>
+      </w:r>
+      <w:proofErr w:type="spellStart"/>
+      <w:r>
+        <w:rPr>
+          <w:lang w:val="en-US"/>
+        </w:rPr>
+        <w:t>și</w:t>
+      </w:r>
+      <w:proofErr w:type="spellEnd"/>
+      <w:r>
+        <w:rPr>
+          <w:lang w:val="en-US"/>
+        </w:rPr>
+        <w:t xml:space="preserve"> </w:t>
+      </w:r>
+      <w:proofErr w:type="spellStart"/>
+      <w:r>
+        <w:rPr>
+          <w:lang w:val="en-US"/>
+        </w:rPr>
+        <w:t>intermediază</w:t>
+      </w:r>
+      <w:proofErr w:type="spellEnd"/>
+      <w:r>
+        <w:rPr>
+          <w:lang w:val="en-US"/>
+        </w:rPr>
+        <w:t xml:space="preserve"> </w:t>
+      </w:r>
+      <w:proofErr w:type="spellStart"/>
+      <w:r>
+        <w:rPr>
+          <w:lang w:val="en-US"/>
+        </w:rPr>
+        <w:t>interacțiunea</w:t>
       </w:r>
       <w:proofErr w:type="spellEnd"/>
       <w:r>
@@ -17267,59 +19074,462 @@
         <w:rPr>
           <w:lang w:val="en-US"/>
         </w:rPr>
-        <w:t xml:space="preserve"> </w:t>
-      </w:r>
-      <w:proofErr w:type="spellStart"/>
-      <w:r>
-        <w:rPr>
-          <w:lang w:val="en-US"/>
-        </w:rPr>
-        <w:t>diferitele</w:t>
-      </w:r>
-      <w:proofErr w:type="spellEnd"/>
-      <w:r>
-        <w:rPr>
-          <w:lang w:val="en-US"/>
-        </w:rPr>
-        <w:t xml:space="preserve"> </w:t>
-      </w:r>
-      <w:proofErr w:type="spellStart"/>
-      <w:r>
-        <w:rPr>
-          <w:lang w:val="en-US"/>
-        </w:rPr>
-        <w:t>componente</w:t>
-      </w:r>
-      <w:proofErr w:type="spellEnd"/>
-      <w:r>
-        <w:rPr>
-          <w:lang w:val="en-US"/>
-        </w:rPr>
-        <w:t>:</w:t>
-      </w:r>
-    </w:p>
-    <w:p>
-      <w:pPr>
-        <w:numPr>
-          <w:ilvl w:val="0"/>
-          <w:numId w:val="62"/>
-        </w:numPr>
-        <w:rPr>
-          <w:lang w:val="en-US"/>
-        </w:rPr>
-      </w:pPr>
-      <w:r>
-        <w:rPr>
-          <w:lang w:val="en-US"/>
-        </w:rPr>
-        <w:t xml:space="preserve">Controller: </w:t>
-      </w:r>
-      <w:proofErr w:type="spellStart"/>
-      <w:r>
-        <w:rPr>
-          <w:lang w:val="en-US"/>
-        </w:rPr>
-        <w:t>Gestionează</w:t>
+        <w:t xml:space="preserve"> controller </w:t>
+      </w:r>
+      <w:proofErr w:type="spellStart"/>
+      <w:r>
+        <w:rPr>
+          <w:lang w:val="en-US"/>
+        </w:rPr>
+        <w:t>și</w:t>
+      </w:r>
+      <w:proofErr w:type="spellEnd"/>
+      <w:r>
+        <w:rPr>
+          <w:lang w:val="en-US"/>
+        </w:rPr>
+        <w:t xml:space="preserve"> repository. </w:t>
+      </w:r>
+      <w:proofErr w:type="spellStart"/>
+      <w:r>
+        <w:rPr>
+          <w:lang w:val="en-US"/>
+        </w:rPr>
+        <w:t>Implementarea</w:t>
+      </w:r>
+      <w:proofErr w:type="spellEnd"/>
+      <w:r>
+        <w:rPr>
+          <w:lang w:val="en-US"/>
+        </w:rPr>
+        <w:t xml:space="preserve"> </w:t>
+      </w:r>
+      <w:proofErr w:type="spellStart"/>
+      <w:r>
+        <w:rPr>
+          <w:lang w:val="en-US"/>
+        </w:rPr>
+        <w:t>folosește</w:t>
+      </w:r>
+      <w:proofErr w:type="spellEnd"/>
+      <w:r>
+        <w:rPr>
+          <w:lang w:val="en-US"/>
+        </w:rPr>
+        <w:t xml:space="preserve"> design pattern-</w:t>
+      </w:r>
+      <w:proofErr w:type="spellStart"/>
+      <w:r>
+        <w:rPr>
+          <w:lang w:val="en-US"/>
+        </w:rPr>
+        <w:t>ul</w:t>
+      </w:r>
+      <w:proofErr w:type="spellEnd"/>
+      <w:r>
+        <w:rPr>
+          <w:lang w:val="en-US"/>
+        </w:rPr>
+        <w:t xml:space="preserve"> de </w:t>
+      </w:r>
+      <w:proofErr w:type="spellStart"/>
+      <w:r>
+        <w:rPr>
+          <w:lang w:val="en-US"/>
+        </w:rPr>
+        <w:t>injectare</w:t>
+      </w:r>
+      <w:proofErr w:type="spellEnd"/>
+      <w:r>
+        <w:rPr>
+          <w:lang w:val="en-US"/>
+        </w:rPr>
+        <w:t xml:space="preserve"> a </w:t>
+      </w:r>
+      <w:proofErr w:type="spellStart"/>
+      <w:r>
+        <w:rPr>
+          <w:lang w:val="en-US"/>
+        </w:rPr>
+        <w:t>dependențelor</w:t>
+      </w:r>
+      <w:proofErr w:type="spellEnd"/>
+      <w:r>
+        <w:rPr>
+          <w:lang w:val="en-US"/>
+        </w:rPr>
+        <w:t xml:space="preserve"> </w:t>
+      </w:r>
+      <w:proofErr w:type="spellStart"/>
+      <w:r>
+        <w:rPr>
+          <w:lang w:val="en-US"/>
+        </w:rPr>
+        <w:t>prin</w:t>
+      </w:r>
+      <w:proofErr w:type="spellEnd"/>
+      <w:r>
+        <w:rPr>
+          <w:lang w:val="en-US"/>
+        </w:rPr>
+        <w:t xml:space="preserve"> constructor.</w:t>
+      </w:r>
+    </w:p>
+    <w:p>
+      <w:pPr>
+        <w:rPr>
+          <w:lang w:val="en-US"/>
+        </w:rPr>
+      </w:pPr>
+    </w:p>
+    <w:p>
+      <w:pPr>
+        <w:rPr>
+          <w:b/>
+          <w:bCs/>
+        </w:rPr>
+      </w:pPr>
+      <w:r>
+        <w:rPr>
+          <w:b/>
+          <w:bCs/>
+        </w:rPr>
+        <w:t>5.4.1. ConventionService</w:t>
+      </w:r>
+    </w:p>
+    <w:p>
+      <w:pPr>
+        <w:rPr>
+          <w:b/>
+          <w:bCs/>
+        </w:rPr>
+      </w:pPr>
+    </w:p>
+    <w:p>
+      <w:pPr>
+        <w:rPr>
+          <w:lang w:val="en-US"/>
+        </w:rPr>
+      </w:pPr>
+      <w:r>
+        <w:rPr>
+          <w:lang w:val="en-US"/>
+        </w:rPr>
+        <w:drawing>
+          <wp:inline distT="0" distB="0" distL="0" distR="0" wp14:anchorId="70EE6963" wp14:editId="20193C1C">
+            <wp:extent cx="5111769" cy="4440382"/>
+            <wp:effectExtent l="0" t="0" r="0" b="0"/>
+            <wp:docPr id="206299376" name="Picture 1" descr="A computer screen shot of a program&#10;&#10;AI-generated content may be incorrect."/>
+            <wp:cNvGraphicFramePr>
+              <a:graphicFrameLocks xmlns:a="http://schemas.openxmlformats.org/drawingml/2006/main" noChangeAspect="1"/>
+            </wp:cNvGraphicFramePr>
+            <a:graphic xmlns:a="http://schemas.openxmlformats.org/drawingml/2006/main">
+              <a:graphicData uri="http://schemas.openxmlformats.org/drawingml/2006/picture">
+                <pic:pic xmlns:pic="http://schemas.openxmlformats.org/drawingml/2006/picture">
+                  <pic:nvPicPr>
+                    <pic:cNvPr id="206299376" name="Picture 1" descr="A computer screen shot of a program&#10;&#10;AI-generated content may be incorrect."/>
+                    <pic:cNvPicPr/>
+                  </pic:nvPicPr>
+                  <pic:blipFill>
+                    <a:blip r:embed="rId18"/>
+                    <a:stretch>
+                      <a:fillRect/>
+                    </a:stretch>
+                  </pic:blipFill>
+                  <pic:spPr>
+                    <a:xfrm>
+                      <a:off x="0" y="0"/>
+                      <a:ext cx="5115411" cy="4443545"/>
+                    </a:xfrm>
+                    <a:prstGeom prst="rect">
+                      <a:avLst/>
+                    </a:prstGeom>
+                  </pic:spPr>
+                </pic:pic>
+              </a:graphicData>
+            </a:graphic>
+          </wp:inline>
+        </w:drawing>
+      </w:r>
+    </w:p>
+    <w:p>
+      <w:pPr>
+        <w:rPr>
+          <w:lang w:val="en-US"/>
+        </w:rPr>
+      </w:pPr>
+    </w:p>
+    <w:p>
+      <w:pPr>
+        <w:rPr>
+          <w:lang w:val="en-US"/>
+        </w:rPr>
+      </w:pPr>
+      <w:r>
+        <w:rPr>
+          <w:lang w:val="en-US"/>
+        </w:rPr>
+        <w:lastRenderedPageBreak/>
+        <w:drawing>
+          <wp:inline distT="0" distB="0" distL="0" distR="0" wp14:anchorId="152C5EC6" wp14:editId="31D12F7B">
+            <wp:extent cx="5139096" cy="3927764"/>
+            <wp:effectExtent l="0" t="0" r="4445" b="0"/>
+            <wp:docPr id="553659818" name="Picture 1" descr="A screen shot of a computer program&#10;&#10;AI-generated content may be incorrect."/>
+            <wp:cNvGraphicFramePr>
+              <a:graphicFrameLocks xmlns:a="http://schemas.openxmlformats.org/drawingml/2006/main" noChangeAspect="1"/>
+            </wp:cNvGraphicFramePr>
+            <a:graphic xmlns:a="http://schemas.openxmlformats.org/drawingml/2006/main">
+              <a:graphicData uri="http://schemas.openxmlformats.org/drawingml/2006/picture">
+                <pic:pic xmlns:pic="http://schemas.openxmlformats.org/drawingml/2006/picture">
+                  <pic:nvPicPr>
+                    <pic:cNvPr id="553659818" name="Picture 1" descr="A screen shot of a computer program&#10;&#10;AI-generated content may be incorrect."/>
+                    <pic:cNvPicPr/>
+                  </pic:nvPicPr>
+                  <pic:blipFill>
+                    <a:blip r:embed="rId19"/>
+                    <a:stretch>
+                      <a:fillRect/>
+                    </a:stretch>
+                  </pic:blipFill>
+                  <pic:spPr>
+                    <a:xfrm>
+                      <a:off x="0" y="0"/>
+                      <a:ext cx="5142704" cy="3930521"/>
+                    </a:xfrm>
+                    <a:prstGeom prst="rect">
+                      <a:avLst/>
+                    </a:prstGeom>
+                  </pic:spPr>
+                </pic:pic>
+              </a:graphicData>
+            </a:graphic>
+          </wp:inline>
+        </w:drawing>
+      </w:r>
+    </w:p>
+    <w:p>
+      <w:pPr>
+        <w:rPr>
+          <w:lang w:val="en-US"/>
+        </w:rPr>
+      </w:pPr>
+    </w:p>
+    <w:p>
+      <w:pPr>
+        <w:rPr>
+          <w:lang w:val="en-US"/>
+        </w:rPr>
+      </w:pPr>
+      <w:r>
+        <w:rPr>
+          <w:lang w:val="en-US"/>
+        </w:rPr>
+        <w:drawing>
+          <wp:inline distT="0" distB="0" distL="0" distR="0" wp14:anchorId="7B5BA987" wp14:editId="5D00B670">
+            <wp:extent cx="5382806" cy="3851563"/>
+            <wp:effectExtent l="0" t="0" r="8890" b="0"/>
+            <wp:docPr id="1858719644" name="Picture 1" descr="A screen shot of a computer program&#10;&#10;AI-generated content may be incorrect."/>
+            <wp:cNvGraphicFramePr>
+              <a:graphicFrameLocks xmlns:a="http://schemas.openxmlformats.org/drawingml/2006/main" noChangeAspect="1"/>
+            </wp:cNvGraphicFramePr>
+            <a:graphic xmlns:a="http://schemas.openxmlformats.org/drawingml/2006/main">
+              <a:graphicData uri="http://schemas.openxmlformats.org/drawingml/2006/picture">
+                <pic:pic xmlns:pic="http://schemas.openxmlformats.org/drawingml/2006/picture">
+                  <pic:nvPicPr>
+                    <pic:cNvPr id="1858719644" name="Picture 1" descr="A screen shot of a computer program&#10;&#10;AI-generated content may be incorrect."/>
+                    <pic:cNvPicPr/>
+                  </pic:nvPicPr>
+                  <pic:blipFill>
+                    <a:blip r:embed="rId20"/>
+                    <a:stretch>
+                      <a:fillRect/>
+                    </a:stretch>
+                  </pic:blipFill>
+                  <pic:spPr>
+                    <a:xfrm>
+                      <a:off x="0" y="0"/>
+                      <a:ext cx="5391298" cy="3857639"/>
+                    </a:xfrm>
+                    <a:prstGeom prst="rect">
+                      <a:avLst/>
+                    </a:prstGeom>
+                  </pic:spPr>
+                </pic:pic>
+              </a:graphicData>
+            </a:graphic>
+          </wp:inline>
+        </w:drawing>
+      </w:r>
+    </w:p>
+    <w:p>
+      <w:pPr>
+        <w:rPr>
+          <w:lang w:val="en-US"/>
+        </w:rPr>
+      </w:pPr>
+    </w:p>
+    <w:p>
+      <w:pPr>
+        <w:rPr>
+          <w:lang w:val="en-US"/>
+        </w:rPr>
+      </w:pPr>
+    </w:p>
+    <w:p>
+      <w:pPr>
+        <w:rPr>
+          <w:lang w:val="en-US"/>
+        </w:rPr>
+      </w:pPr>
+    </w:p>
+    <w:p>
+      <w:pPr>
+        <w:rPr>
+          <w:lang w:val="en-US"/>
+        </w:rPr>
+      </w:pPr>
+    </w:p>
+    <w:p>
+      <w:pPr>
+        <w:rPr>
+          <w:lang w:val="en-US"/>
+        </w:rPr>
+      </w:pPr>
+    </w:p>
+    <w:p>
+      <w:pPr>
+        <w:rPr>
+          <w:lang w:val="en-US"/>
+        </w:rPr>
+      </w:pPr>
+      <w:r>
+        <w:rPr>
+          <w:lang w:val="en-US"/>
+        </w:rPr>
+        <w:drawing>
+          <wp:inline distT="0" distB="0" distL="0" distR="0" wp14:anchorId="0FA401E1" wp14:editId="3F1E9D9A">
+            <wp:extent cx="4786103" cy="3408218"/>
+            <wp:effectExtent l="0" t="0" r="0" b="1905"/>
+            <wp:docPr id="1464105119" name="Picture 1" descr="A screen shot of a computer program&#10;&#10;AI-generated content may be incorrect."/>
+            <wp:cNvGraphicFramePr>
+              <a:graphicFrameLocks xmlns:a="http://schemas.openxmlformats.org/drawingml/2006/main" noChangeAspect="1"/>
+            </wp:cNvGraphicFramePr>
+            <a:graphic xmlns:a="http://schemas.openxmlformats.org/drawingml/2006/main">
+              <a:graphicData uri="http://schemas.openxmlformats.org/drawingml/2006/picture">
+                <pic:pic xmlns:pic="http://schemas.openxmlformats.org/drawingml/2006/picture">
+                  <pic:nvPicPr>
+                    <pic:cNvPr id="1464105119" name="Picture 1" descr="A screen shot of a computer program&#10;&#10;AI-generated content may be incorrect."/>
+                    <pic:cNvPicPr/>
+                  </pic:nvPicPr>
+                  <pic:blipFill>
+                    <a:blip r:embed="rId21"/>
+                    <a:stretch>
+                      <a:fillRect/>
+                    </a:stretch>
+                  </pic:blipFill>
+                  <pic:spPr>
+                    <a:xfrm>
+                      <a:off x="0" y="0"/>
+                      <a:ext cx="4789559" cy="3410679"/>
+                    </a:xfrm>
+                    <a:prstGeom prst="rect">
+                      <a:avLst/>
+                    </a:prstGeom>
+                  </pic:spPr>
+                </pic:pic>
+              </a:graphicData>
+            </a:graphic>
+          </wp:inline>
+        </w:drawing>
+      </w:r>
+    </w:p>
+    <w:p>
+      <w:pPr>
+        <w:ind w:firstLine="0"/>
+        <w:rPr>
+          <w:b/>
+          <w:bCs/>
+        </w:rPr>
+      </w:pPr>
+    </w:p>
+    <w:p>
+      <w:pPr>
+        <w:ind w:left="432" w:firstLine="0"/>
+        <w:rPr>
+          <w:b/>
+          <w:bCs/>
+          <w:lang w:val="en-US"/>
+        </w:rPr>
+      </w:pPr>
+      <w:r>
+        <w:rPr>
+          <w:b/>
+          <w:bCs/>
+          <w:lang w:val="en-US"/>
+        </w:rPr>
+        <w:t xml:space="preserve">5.5. </w:t>
+      </w:r>
+      <w:proofErr w:type="spellStart"/>
+      <w:r>
+        <w:rPr>
+          <w:b/>
+          <w:bCs/>
+          <w:lang w:val="en-US"/>
+        </w:rPr>
+        <w:t>Implementarea</w:t>
+      </w:r>
+      <w:proofErr w:type="spellEnd"/>
+      <w:r>
+        <w:rPr>
+          <w:b/>
+          <w:bCs/>
+          <w:lang w:val="en-US"/>
+        </w:rPr>
+        <w:t xml:space="preserve"> controller-</w:t>
+      </w:r>
+      <w:proofErr w:type="spellStart"/>
+      <w:r>
+        <w:rPr>
+          <w:b/>
+          <w:bCs/>
+          <w:lang w:val="en-US"/>
+        </w:rPr>
+        <w:t>elor</w:t>
+      </w:r>
+      <w:proofErr w:type="spellEnd"/>
+    </w:p>
+    <w:p>
+      <w:pPr>
+        <w:rPr>
+          <w:lang w:val="en-US"/>
+        </w:rPr>
+      </w:pPr>
+      <w:r>
+        <w:rPr>
+          <w:lang w:val="en-US"/>
+        </w:rPr>
+        <w:t>Controller-</w:t>
+      </w:r>
+      <w:proofErr w:type="spellStart"/>
+      <w:r>
+        <w:rPr>
+          <w:lang w:val="en-US"/>
+        </w:rPr>
+        <w:t>ele</w:t>
+      </w:r>
+      <w:proofErr w:type="spellEnd"/>
+      <w:r>
+        <w:rPr>
+          <w:lang w:val="en-US"/>
+        </w:rPr>
+        <w:t xml:space="preserve"> </w:t>
+      </w:r>
+      <w:proofErr w:type="spellStart"/>
+      <w:r>
+        <w:rPr>
+          <w:lang w:val="en-US"/>
+        </w:rPr>
+        <w:t>gestionează</w:t>
       </w:r>
       <w:proofErr w:type="spellEnd"/>
       <w:r>
@@ -17340,7 +19550,49 @@
         <w:rPr>
           <w:lang w:val="en-US"/>
         </w:rPr>
-        <w:t xml:space="preserve"> HTTP </w:t>
+        <w:t xml:space="preserve"> HTTP, </w:t>
+      </w:r>
+      <w:proofErr w:type="spellStart"/>
+      <w:r>
+        <w:rPr>
+          <w:lang w:val="en-US"/>
+        </w:rPr>
+        <w:t>apelează</w:t>
+      </w:r>
+      <w:proofErr w:type="spellEnd"/>
+      <w:r>
+        <w:rPr>
+          <w:lang w:val="en-US"/>
+        </w:rPr>
+        <w:t xml:space="preserve"> </w:t>
+      </w:r>
+      <w:proofErr w:type="spellStart"/>
+      <w:r>
+        <w:rPr>
+          <w:lang w:val="en-US"/>
+        </w:rPr>
+        <w:t>serviciile</w:t>
+      </w:r>
+      <w:proofErr w:type="spellEnd"/>
+      <w:r>
+        <w:rPr>
+          <w:lang w:val="en-US"/>
+        </w:rPr>
+        <w:t xml:space="preserve"> </w:t>
+      </w:r>
+      <w:proofErr w:type="spellStart"/>
+      <w:r>
+        <w:rPr>
+          <w:lang w:val="en-US"/>
+        </w:rPr>
+        <w:t>corespunzătoare</w:t>
+      </w:r>
+      <w:proofErr w:type="spellEnd"/>
+      <w:r>
+        <w:rPr>
+          <w:lang w:val="en-US"/>
+        </w:rPr>
+        <w:t xml:space="preserve"> </w:t>
       </w:r>
       <w:proofErr w:type="spellStart"/>
       <w:r>
@@ -17361,91 +19613,21 @@
         <w:rPr>
           <w:lang w:val="en-US"/>
         </w:rPr>
-        <w:t>întoarce</w:t>
-      </w:r>
-      <w:proofErr w:type="spellEnd"/>
-      <w:r>
-        <w:rPr>
-          <w:lang w:val="en-US"/>
-        </w:rPr>
-        <w:t xml:space="preserve"> </w:t>
-      </w:r>
-      <w:proofErr w:type="spellStart"/>
-      <w:r>
-        <w:rPr>
-          <w:lang w:val="en-US"/>
-        </w:rPr>
-        <w:t>răspunsuri</w:t>
-      </w:r>
-      <w:proofErr w:type="spellEnd"/>
-    </w:p>
-    <w:p>
-      <w:pPr>
-        <w:numPr>
-          <w:ilvl w:val="0"/>
-          <w:numId w:val="62"/>
-        </w:numPr>
-        <w:rPr>
-          <w:lang w:val="en-US"/>
-        </w:rPr>
-      </w:pPr>
-      <w:r>
-        <w:rPr>
-          <w:lang w:val="en-US"/>
-        </w:rPr>
-        <w:t xml:space="preserve">Service: </w:t>
-      </w:r>
-      <w:proofErr w:type="spellStart"/>
-      <w:r>
-        <w:rPr>
-          <w:lang w:val="en-US"/>
-        </w:rPr>
-        <w:t>Conține</w:t>
-      </w:r>
-      <w:proofErr w:type="spellEnd"/>
-      <w:r>
-        <w:rPr>
-          <w:lang w:val="en-US"/>
-        </w:rPr>
-        <w:t xml:space="preserve"> </w:t>
-      </w:r>
-      <w:proofErr w:type="spellStart"/>
-      <w:r>
-        <w:rPr>
-          <w:lang w:val="en-US"/>
-        </w:rPr>
-        <w:t>logica</w:t>
-      </w:r>
-      <w:proofErr w:type="spellEnd"/>
-      <w:r>
-        <w:rPr>
-          <w:lang w:val="en-US"/>
-        </w:rPr>
-        <w:t xml:space="preserve"> de business</w:t>
-      </w:r>
-    </w:p>
-    <w:p>
-      <w:pPr>
-        <w:numPr>
-          <w:ilvl w:val="0"/>
-          <w:numId w:val="62"/>
-        </w:numPr>
-        <w:rPr>
-          <w:lang w:val="en-US"/>
-        </w:rPr>
-      </w:pPr>
-      <w:r>
-        <w:rPr>
-          <w:lang w:val="en-US"/>
-        </w:rPr>
-        <w:t xml:space="preserve">Repository: </w:t>
-      </w:r>
-      <w:proofErr w:type="spellStart"/>
-      <w:r>
-        <w:rPr>
-          <w:lang w:val="en-US"/>
-        </w:rPr>
-        <w:t>Interfață</w:t>
+        <w:t>pregătesc</w:t>
+      </w:r>
+      <w:proofErr w:type="spellEnd"/>
+      <w:r>
+        <w:rPr>
+          <w:lang w:val="en-US"/>
+        </w:rPr>
+        <w:t xml:space="preserve"> </w:t>
+      </w:r>
+      <w:proofErr w:type="spellStart"/>
+      <w:r>
+        <w:rPr>
+          <w:lang w:val="en-US"/>
+        </w:rPr>
+        <w:t>modelul</w:t>
       </w:r>
       <w:proofErr w:type="spellEnd"/>
       <w:r>
@@ -17466,263 +19648,489 @@
         <w:rPr>
           <w:lang w:val="en-US"/>
         </w:rPr>
-        <w:t xml:space="preserve"> </w:t>
-      </w:r>
-      <w:proofErr w:type="spellStart"/>
-      <w:r>
-        <w:rPr>
-          <w:lang w:val="en-US"/>
-        </w:rPr>
-        <w:t>operațiuni</w:t>
-      </w:r>
-      <w:proofErr w:type="spellEnd"/>
-      <w:r>
-        <w:rPr>
-          <w:lang w:val="en-US"/>
-        </w:rPr>
-        <w:t xml:space="preserve"> cu </w:t>
-      </w:r>
-      <w:proofErr w:type="spellStart"/>
-      <w:r>
-        <w:rPr>
-          <w:lang w:val="en-US"/>
-        </w:rPr>
-        <w:t>baza</w:t>
-      </w:r>
-      <w:proofErr w:type="spellEnd"/>
-      <w:r>
-        <w:rPr>
-          <w:lang w:val="en-US"/>
-        </w:rPr>
-        <w:t xml:space="preserve"> de date</w:t>
-      </w:r>
-    </w:p>
-    <w:p>
-      <w:pPr>
-        <w:numPr>
-          <w:ilvl w:val="0"/>
-          <w:numId w:val="62"/>
-        </w:numPr>
-        <w:rPr>
-          <w:lang w:val="en-US"/>
-        </w:rPr>
-      </w:pPr>
-      <w:r>
-        <w:rPr>
-          <w:lang w:val="en-US"/>
-        </w:rPr>
-        <w:t xml:space="preserve">Model: </w:t>
-      </w:r>
-      <w:proofErr w:type="spellStart"/>
-      <w:r>
-        <w:rPr>
-          <w:lang w:val="en-US"/>
-        </w:rPr>
-        <w:t>Definește</w:t>
-      </w:r>
-      <w:proofErr w:type="spellEnd"/>
-      <w:r>
-        <w:rPr>
-          <w:lang w:val="en-US"/>
-        </w:rPr>
-        <w:t xml:space="preserve"> </w:t>
-      </w:r>
-      <w:proofErr w:type="spellStart"/>
-      <w:r>
-        <w:rPr>
-          <w:lang w:val="en-US"/>
-        </w:rPr>
-        <w:t>entitățile</w:t>
-      </w:r>
-      <w:proofErr w:type="spellEnd"/>
-      <w:r>
-        <w:rPr>
-          <w:lang w:val="en-US"/>
-        </w:rPr>
-        <w:t xml:space="preserve"> care </w:t>
-      </w:r>
-      <w:proofErr w:type="spellStart"/>
-      <w:r>
-        <w:rPr>
-          <w:lang w:val="en-US"/>
-        </w:rPr>
-        <w:t>corespund</w:t>
-      </w:r>
-      <w:proofErr w:type="spellEnd"/>
-      <w:r>
-        <w:rPr>
-          <w:lang w:val="en-US"/>
-        </w:rPr>
-        <w:t xml:space="preserve"> </w:t>
-      </w:r>
-      <w:proofErr w:type="spellStart"/>
-      <w:r>
-        <w:rPr>
-          <w:lang w:val="en-US"/>
-        </w:rPr>
-        <w:t>tabelelor</w:t>
-      </w:r>
-      <w:proofErr w:type="spellEnd"/>
-      <w:r>
-        <w:rPr>
-          <w:lang w:val="en-US"/>
-        </w:rPr>
-        <w:t xml:space="preserve"> din </w:t>
-      </w:r>
-      <w:proofErr w:type="spellStart"/>
-      <w:r>
-        <w:rPr>
-          <w:lang w:val="en-US"/>
-        </w:rPr>
-        <w:t>baza</w:t>
-      </w:r>
-      <w:proofErr w:type="spellEnd"/>
-      <w:r>
-        <w:rPr>
-          <w:lang w:val="en-US"/>
-        </w:rPr>
-        <w:t xml:space="preserve"> de date</w:t>
-      </w:r>
-    </w:p>
-    <w:p>
-      <w:pPr>
-        <w:numPr>
-          <w:ilvl w:val="0"/>
-          <w:numId w:val="62"/>
-        </w:numPr>
-        <w:rPr>
-          <w:lang w:val="en-US"/>
-        </w:rPr>
-      </w:pPr>
-      <w:r>
-        <w:rPr>
-          <w:lang w:val="en-US"/>
-        </w:rPr>
-        <w:t xml:space="preserve">Config: </w:t>
-      </w:r>
-      <w:proofErr w:type="spellStart"/>
-      <w:r>
-        <w:rPr>
-          <w:lang w:val="en-US"/>
-        </w:rPr>
-        <w:t>Configurări</w:t>
-      </w:r>
-      <w:proofErr w:type="spellEnd"/>
-      <w:r>
-        <w:rPr>
-          <w:lang w:val="en-US"/>
-        </w:rPr>
-        <w:t xml:space="preserve"> </w:t>
-      </w:r>
-      <w:proofErr w:type="spellStart"/>
-      <w:r>
-        <w:rPr>
-          <w:lang w:val="en-US"/>
-        </w:rPr>
-        <w:t>pentru</w:t>
-      </w:r>
-      <w:proofErr w:type="spellEnd"/>
-      <w:r>
-        <w:rPr>
-          <w:lang w:val="en-US"/>
-        </w:rPr>
-        <w:t xml:space="preserve"> </w:t>
-      </w:r>
-      <w:proofErr w:type="spellStart"/>
-      <w:r>
-        <w:rPr>
-          <w:lang w:val="en-US"/>
-        </w:rPr>
-        <w:t>componente</w:t>
-      </w:r>
-      <w:proofErr w:type="spellEnd"/>
-      <w:r>
-        <w:rPr>
-          <w:lang w:val="en-US"/>
-        </w:rPr>
-        <w:t xml:space="preserve"> Spring</w:t>
-      </w:r>
-    </w:p>
-    <w:p>
-      <w:pPr>
-        <w:numPr>
-          <w:ilvl w:val="0"/>
-          <w:numId w:val="62"/>
-        </w:numPr>
-        <w:rPr>
-          <w:lang w:val="en-US"/>
-        </w:rPr>
-      </w:pPr>
-      <w:r>
-        <w:rPr>
-          <w:lang w:val="en-US"/>
-        </w:rPr>
-        <w:t xml:space="preserve">Security: </w:t>
-      </w:r>
-      <w:proofErr w:type="spellStart"/>
-      <w:r>
-        <w:rPr>
-          <w:lang w:val="en-US"/>
-        </w:rPr>
-        <w:t>Configurări</w:t>
-      </w:r>
-      <w:proofErr w:type="spellEnd"/>
-      <w:r>
-        <w:rPr>
-          <w:lang w:val="en-US"/>
-        </w:rPr>
-        <w:t xml:space="preserve"> </w:t>
-      </w:r>
-      <w:proofErr w:type="spellStart"/>
-      <w:r>
-        <w:rPr>
-          <w:lang w:val="en-US"/>
-        </w:rPr>
-        <w:t>pentru</w:t>
-      </w:r>
-      <w:proofErr w:type="spellEnd"/>
-      <w:r>
-        <w:rPr>
-          <w:lang w:val="en-US"/>
-        </w:rPr>
-        <w:t xml:space="preserve"> </w:t>
-      </w:r>
-      <w:proofErr w:type="spellStart"/>
-      <w:r>
-        <w:rPr>
-          <w:lang w:val="en-US"/>
-        </w:rPr>
-        <w:t>autentificare</w:t>
-      </w:r>
-      <w:proofErr w:type="spellEnd"/>
-      <w:r>
-        <w:rPr>
-          <w:lang w:val="en-US"/>
-        </w:rPr>
-        <w:t xml:space="preserve"> </w:t>
-      </w:r>
-      <w:proofErr w:type="spellStart"/>
-      <w:r>
-        <w:rPr>
-          <w:lang w:val="en-US"/>
-        </w:rPr>
-        <w:t>și</w:t>
-      </w:r>
-      <w:proofErr w:type="spellEnd"/>
-      <w:r>
-        <w:rPr>
-          <w:lang w:val="en-US"/>
-        </w:rPr>
-        <w:t xml:space="preserve"> </w:t>
-      </w:r>
-      <w:proofErr w:type="spellStart"/>
-      <w:r>
-        <w:rPr>
-          <w:lang w:val="en-US"/>
-        </w:rPr>
-        <w:t>autorizare</w:t>
-      </w:r>
-      <w:proofErr w:type="spellEnd"/>
+        <w:t xml:space="preserve"> view-</w:t>
+      </w:r>
+      <w:proofErr w:type="spellStart"/>
+      <w:r>
+        <w:rPr>
+          <w:lang w:val="en-US"/>
+        </w:rPr>
+        <w:t>uri</w:t>
+      </w:r>
+      <w:proofErr w:type="spellEnd"/>
+      <w:r>
+        <w:rPr>
+          <w:lang w:val="en-US"/>
+        </w:rPr>
+        <w:t>.</w:t>
+      </w:r>
+    </w:p>
+    <w:p>
+      <w:pPr>
+        <w:rPr>
+          <w:lang w:val="en-US"/>
+        </w:rPr>
+      </w:pPr>
+      <w:r>
+        <w:rPr>
+          <w:lang w:val="en-US"/>
+        </w:rPr>
+        <w:drawing>
+          <wp:inline distT="0" distB="0" distL="0" distR="0" wp14:anchorId="2D64E23E" wp14:editId="67006C7B">
+            <wp:extent cx="5160818" cy="3863519"/>
+            <wp:effectExtent l="0" t="0" r="1905" b="3810"/>
+            <wp:docPr id="1387953284" name="Picture 1" descr="A screen shot of a computer program&#10;&#10;AI-generated content may be incorrect."/>
+            <wp:cNvGraphicFramePr>
+              <a:graphicFrameLocks xmlns:a="http://schemas.openxmlformats.org/drawingml/2006/main" noChangeAspect="1"/>
+            </wp:cNvGraphicFramePr>
+            <a:graphic xmlns:a="http://schemas.openxmlformats.org/drawingml/2006/main">
+              <a:graphicData uri="http://schemas.openxmlformats.org/drawingml/2006/picture">
+                <pic:pic xmlns:pic="http://schemas.openxmlformats.org/drawingml/2006/picture">
+                  <pic:nvPicPr>
+                    <pic:cNvPr id="1387953284" name="Picture 1" descr="A screen shot of a computer program&#10;&#10;AI-generated content may be incorrect."/>
+                    <pic:cNvPicPr/>
+                  </pic:nvPicPr>
+                  <pic:blipFill>
+                    <a:blip r:embed="rId22"/>
+                    <a:stretch>
+                      <a:fillRect/>
+                    </a:stretch>
+                  </pic:blipFill>
+                  <pic:spPr>
+                    <a:xfrm>
+                      <a:off x="0" y="0"/>
+                      <a:ext cx="5168975" cy="3869625"/>
+                    </a:xfrm>
+                    <a:prstGeom prst="rect">
+                      <a:avLst/>
+                    </a:prstGeom>
+                  </pic:spPr>
+                </pic:pic>
+              </a:graphicData>
+            </a:graphic>
+          </wp:inline>
+        </w:drawing>
+      </w:r>
+    </w:p>
+    <w:p>
+      <w:pPr>
+        <w:rPr>
+          <w:lang w:val="en-US"/>
+        </w:rPr>
+      </w:pPr>
+    </w:p>
+    <w:p>
+      <w:pPr>
+        <w:rPr>
+          <w:lang w:val="en-US"/>
+        </w:rPr>
+      </w:pPr>
+    </w:p>
+    <w:p>
+      <w:pPr>
+        <w:rPr>
+          <w:lang w:val="en-US"/>
+        </w:rPr>
+      </w:pPr>
+      <w:r>
+        <w:rPr>
+          <w:lang w:val="en-US"/>
+        </w:rPr>
+        <w:drawing>
+          <wp:inline distT="0" distB="0" distL="0" distR="0" wp14:anchorId="081F45E0" wp14:editId="362CD26B">
+            <wp:extent cx="5216717" cy="3595254"/>
+            <wp:effectExtent l="0" t="0" r="3175" b="5715"/>
+            <wp:docPr id="640159797" name="Picture 1" descr="A screenshot of a computer program&#10;&#10;AI-generated content may be incorrect."/>
+            <wp:cNvGraphicFramePr>
+              <a:graphicFrameLocks xmlns:a="http://schemas.openxmlformats.org/drawingml/2006/main" noChangeAspect="1"/>
+            </wp:cNvGraphicFramePr>
+            <a:graphic xmlns:a="http://schemas.openxmlformats.org/drawingml/2006/main">
+              <a:graphicData uri="http://schemas.openxmlformats.org/drawingml/2006/picture">
+                <pic:pic xmlns:pic="http://schemas.openxmlformats.org/drawingml/2006/picture">
+                  <pic:nvPicPr>
+                    <pic:cNvPr id="640159797" name="Picture 1" descr="A screenshot of a computer program&#10;&#10;AI-generated content may be incorrect."/>
+                    <pic:cNvPicPr/>
+                  </pic:nvPicPr>
+                  <pic:blipFill>
+                    <a:blip r:embed="rId23"/>
+                    <a:stretch>
+                      <a:fillRect/>
+                    </a:stretch>
+                  </pic:blipFill>
+                  <pic:spPr>
+                    <a:xfrm>
+                      <a:off x="0" y="0"/>
+                      <a:ext cx="5219862" cy="3597421"/>
+                    </a:xfrm>
+                    <a:prstGeom prst="rect">
+                      <a:avLst/>
+                    </a:prstGeom>
+                  </pic:spPr>
+                </pic:pic>
+              </a:graphicData>
+            </a:graphic>
+          </wp:inline>
+        </w:drawing>
+      </w:r>
+    </w:p>
+    <w:p>
+      <w:pPr>
+        <w:rPr>
+          <w:lang w:val="en-US"/>
+        </w:rPr>
+      </w:pPr>
+    </w:p>
+    <w:p>
+      <w:pPr>
+        <w:rPr>
+          <w:lang w:val="en-US"/>
+        </w:rPr>
+      </w:pPr>
+      <w:r>
+        <w:rPr>
+          <w:lang w:val="en-US"/>
+        </w:rPr>
+        <w:drawing>
+          <wp:inline distT="0" distB="0" distL="0" distR="0" wp14:anchorId="175C10F6" wp14:editId="463E5FF1">
+            <wp:extent cx="5066070" cy="3574473"/>
+            <wp:effectExtent l="0" t="0" r="1270" b="6985"/>
+            <wp:docPr id="399578050" name="Picture 1" descr="A computer screen shot of text&#10;&#10;AI-generated content may be incorrect."/>
+            <wp:cNvGraphicFramePr>
+              <a:graphicFrameLocks xmlns:a="http://schemas.openxmlformats.org/drawingml/2006/main" noChangeAspect="1"/>
+            </wp:cNvGraphicFramePr>
+            <a:graphic xmlns:a="http://schemas.openxmlformats.org/drawingml/2006/main">
+              <a:graphicData uri="http://schemas.openxmlformats.org/drawingml/2006/picture">
+                <pic:pic xmlns:pic="http://schemas.openxmlformats.org/drawingml/2006/picture">
+                  <pic:nvPicPr>
+                    <pic:cNvPr id="399578050" name="Picture 1" descr="A computer screen shot of text&#10;&#10;AI-generated content may be incorrect."/>
+                    <pic:cNvPicPr/>
+                  </pic:nvPicPr>
+                  <pic:blipFill>
+                    <a:blip r:embed="rId24"/>
+                    <a:stretch>
+                      <a:fillRect/>
+                    </a:stretch>
+                  </pic:blipFill>
+                  <pic:spPr>
+                    <a:xfrm>
+                      <a:off x="0" y="0"/>
+                      <a:ext cx="5070965" cy="3577927"/>
+                    </a:xfrm>
+                    <a:prstGeom prst="rect">
+                      <a:avLst/>
+                    </a:prstGeom>
+                  </pic:spPr>
+                </pic:pic>
+              </a:graphicData>
+            </a:graphic>
+          </wp:inline>
+        </w:drawing>
+      </w:r>
+    </w:p>
+    <w:p>
+      <w:pPr>
+        <w:rPr>
+          <w:lang w:val="en-US"/>
+        </w:rPr>
+      </w:pPr>
+    </w:p>
+    <w:p>
+      <w:pPr>
+        <w:rPr>
+          <w:lang w:val="en-US"/>
+        </w:rPr>
+      </w:pPr>
+    </w:p>
+    <w:p>
+      <w:pPr>
+        <w:rPr>
+          <w:lang w:val="en-US"/>
+        </w:rPr>
+      </w:pPr>
+    </w:p>
+    <w:p>
+      <w:pPr>
+        <w:rPr>
+          <w:lang w:val="en-US"/>
+        </w:rPr>
+      </w:pPr>
+    </w:p>
+    <w:p>
+      <w:pPr>
+        <w:rPr>
+          <w:lang w:val="en-US"/>
+        </w:rPr>
+      </w:pPr>
+    </w:p>
+    <w:p>
+      <w:pPr>
+        <w:rPr>
+          <w:lang w:val="en-US"/>
+        </w:rPr>
+      </w:pPr>
+      <w:r>
+        <w:rPr>
+          <w:lang w:val="en-US"/>
+        </w:rPr>
+        <w:lastRenderedPageBreak/>
+        <w:drawing>
+          <wp:inline distT="0" distB="0" distL="0" distR="0" wp14:anchorId="51ADB6D3" wp14:editId="32F2DFB5">
+            <wp:extent cx="5098472" cy="3179999"/>
+            <wp:effectExtent l="0" t="0" r="6985" b="1905"/>
+            <wp:docPr id="1335773562" name="Picture 1" descr="A screenshot of a computer program&#10;&#10;AI-generated content may be incorrect."/>
+            <wp:cNvGraphicFramePr>
+              <a:graphicFrameLocks xmlns:a="http://schemas.openxmlformats.org/drawingml/2006/main" noChangeAspect="1"/>
+            </wp:cNvGraphicFramePr>
+            <a:graphic xmlns:a="http://schemas.openxmlformats.org/drawingml/2006/main">
+              <a:graphicData uri="http://schemas.openxmlformats.org/drawingml/2006/picture">
+                <pic:pic xmlns:pic="http://schemas.openxmlformats.org/drawingml/2006/picture">
+                  <pic:nvPicPr>
+                    <pic:cNvPr id="1335773562" name="Picture 1" descr="A screenshot of a computer program&#10;&#10;AI-generated content may be incorrect."/>
+                    <pic:cNvPicPr/>
+                  </pic:nvPicPr>
+                  <pic:blipFill>
+                    <a:blip r:embed="rId25"/>
+                    <a:stretch>
+                      <a:fillRect/>
+                    </a:stretch>
+                  </pic:blipFill>
+                  <pic:spPr>
+                    <a:xfrm>
+                      <a:off x="0" y="0"/>
+                      <a:ext cx="5105826" cy="3184586"/>
+                    </a:xfrm>
+                    <a:prstGeom prst="rect">
+                      <a:avLst/>
+                    </a:prstGeom>
+                  </pic:spPr>
+                </pic:pic>
+              </a:graphicData>
+            </a:graphic>
+          </wp:inline>
+        </w:drawing>
+      </w:r>
+    </w:p>
+    <w:p>
+      <w:pPr>
+        <w:rPr>
+          <w:lang w:val="en-US"/>
+        </w:rPr>
+      </w:pPr>
+    </w:p>
+    <w:p>
+      <w:pPr>
+        <w:rPr>
+          <w:lang w:val="en-US"/>
+        </w:rPr>
+      </w:pPr>
+      <w:r>
+        <w:rPr>
+          <w:lang w:val="en-US"/>
+        </w:rPr>
+        <w:drawing>
+          <wp:inline distT="0" distB="0" distL="0" distR="0" wp14:anchorId="6063C08F" wp14:editId="1635E2D8">
+            <wp:extent cx="5498173" cy="3214255"/>
+            <wp:effectExtent l="0" t="0" r="7620" b="5715"/>
+            <wp:docPr id="81521215" name="Picture 1" descr="A screenshot of a computer program&#10;&#10;AI-generated content may be incorrect."/>
+            <wp:cNvGraphicFramePr>
+              <a:graphicFrameLocks xmlns:a="http://schemas.openxmlformats.org/drawingml/2006/main" noChangeAspect="1"/>
+            </wp:cNvGraphicFramePr>
+            <a:graphic xmlns:a="http://schemas.openxmlformats.org/drawingml/2006/main">
+              <a:graphicData uri="http://schemas.openxmlformats.org/drawingml/2006/picture">
+                <pic:pic xmlns:pic="http://schemas.openxmlformats.org/drawingml/2006/picture">
+                  <pic:nvPicPr>
+                    <pic:cNvPr id="81521215" name="Picture 1" descr="A screenshot of a computer program&#10;&#10;AI-generated content may be incorrect."/>
+                    <pic:cNvPicPr/>
+                  </pic:nvPicPr>
+                  <pic:blipFill>
+                    <a:blip r:embed="rId26"/>
+                    <a:stretch>
+                      <a:fillRect/>
+                    </a:stretch>
+                  </pic:blipFill>
+                  <pic:spPr>
+                    <a:xfrm>
+                      <a:off x="0" y="0"/>
+                      <a:ext cx="5501682" cy="3216306"/>
+                    </a:xfrm>
+                    <a:prstGeom prst="rect">
+                      <a:avLst/>
+                    </a:prstGeom>
+                  </pic:spPr>
+                </pic:pic>
+              </a:graphicData>
+            </a:graphic>
+          </wp:inline>
+        </w:drawing>
+      </w:r>
+    </w:p>
+    <w:p>
+      <w:pPr>
+        <w:rPr>
+          <w:lang w:val="en-US"/>
+        </w:rPr>
+      </w:pPr>
+    </w:p>
+    <w:p>
+      <w:pPr>
+        <w:rPr>
+          <w:lang w:val="en-US"/>
+        </w:rPr>
+      </w:pPr>
+    </w:p>
+    <w:p>
+      <w:pPr>
+        <w:rPr>
+          <w:lang w:val="en-US"/>
+        </w:rPr>
+      </w:pPr>
+    </w:p>
+    <w:p>
+      <w:pPr>
+        <w:rPr>
+          <w:lang w:val="en-US"/>
+        </w:rPr>
+      </w:pPr>
+    </w:p>
+    <w:p>
+      <w:pPr>
+        <w:rPr>
+          <w:lang w:val="en-US"/>
+        </w:rPr>
+      </w:pPr>
+    </w:p>
+    <w:p>
+      <w:pPr>
+        <w:rPr>
+          <w:lang w:val="en-US"/>
+        </w:rPr>
+      </w:pPr>
+    </w:p>
+    <w:p>
+      <w:pPr>
+        <w:rPr>
+          <w:lang w:val="en-US"/>
+        </w:rPr>
+      </w:pPr>
+    </w:p>
+    <w:p>
+      <w:pPr>
+        <w:rPr>
+          <w:lang w:val="en-US"/>
+        </w:rPr>
+      </w:pPr>
+    </w:p>
+    <w:p>
+      <w:pPr>
+        <w:rPr>
+          <w:lang w:val="en-US"/>
+        </w:rPr>
+      </w:pPr>
+    </w:p>
+    <w:p>
+      <w:pPr>
+        <w:rPr>
+          <w:b/>
+          <w:bCs/>
+          <w:lang w:val="en-US"/>
+        </w:rPr>
+      </w:pPr>
+    </w:p>
+    <w:p>
+      <w:pPr>
+        <w:rPr>
+          <w:b/>
+          <w:bCs/>
+        </w:rPr>
+      </w:pPr>
+    </w:p>
+    <w:p>
+      <w:pPr>
+        <w:rPr>
+          <w:b/>
+          <w:bCs/>
+        </w:rPr>
+      </w:pPr>
+    </w:p>
+    <w:p>
+      <w:pPr>
+        <w:rPr>
+          <w:b/>
+          <w:bCs/>
+        </w:rPr>
+      </w:pPr>
+    </w:p>
+    <w:p>
+      <w:pPr>
+        <w:rPr>
+          <w:b/>
+          <w:bCs/>
+        </w:rPr>
+      </w:pPr>
+    </w:p>
+    <w:p>
+      <w:pPr>
+        <w:rPr>
+          <w:b/>
+          <w:bCs/>
+        </w:rPr>
+      </w:pPr>
+    </w:p>
+    <w:p>
+      <w:pPr>
+        <w:rPr>
+          <w:b/>
+          <w:bCs/>
+          <w:lang w:val="en-US"/>
+        </w:rPr>
+      </w:pPr>
+    </w:p>
+    <w:p>
+      <w:pPr>
+        <w:rPr>
+          <w:lang w:val="en-US"/>
+        </w:rPr>
+      </w:pPr>
+    </w:p>
+    <w:p>
+      <w:pPr>
+        <w:rPr>
+          <w:lang w:val="en-US"/>
+        </w:rPr>
+      </w:pPr>
+    </w:p>
+    <w:p>
+      <w:pPr>
+        <w:rPr>
+          <w:b/>
+          <w:bCs/>
+          <w:lang w:val="en-US"/>
+        </w:rPr>
+      </w:pPr>
+    </w:p>
+    <w:p>
+      <w:pPr>
+        <w:ind w:firstLine="0"/>
+        <w:rPr>
+          <w:lang w:val="en-US"/>
+        </w:rPr>
+      </w:pPr>
+    </w:p>
+    <w:p>
+      <w:pPr>
+        <w:ind w:firstLine="0"/>
+        <w:rPr>
+          <w:lang w:val="en-US"/>
+        </w:rPr>
+      </w:pPr>
+    </w:p>
+    <w:p>
+      <w:pPr>
+        <w:ind w:firstLine="0"/>
+        <w:rPr>
+          <w:lang w:val="en-US"/>
+        </w:rPr>
+      </w:pPr>
     </w:p>
     <w:p>
       <w:pPr>
@@ -18060,7 +20468,6 @@
           <w:sz w:val="40"/>
           <w:szCs w:val="40"/>
         </w:rPr>
-        <w:lastRenderedPageBreak/>
         <w:t>BIBLIOGRAFIE</w:t>
       </w:r>
     </w:p>
@@ -18085,7 +20492,7 @@
         </w:rPr>
         <w:t xml:space="preserve">[1] Spring Framework Documentation, </w:t>
       </w:r>
-      <w:hyperlink r:id="rId10" w:history="1">
+      <w:hyperlink r:id="rId27" w:history="1">
         <w:r>
           <w:rPr>
             <w:rStyle w:val="Hyperlink"/>
@@ -18108,7 +20515,7 @@
         </w:rPr>
         <w:t xml:space="preserve">[2] Thymeleaf Documentation, </w:t>
       </w:r>
-      <w:hyperlink r:id="rId11" w:history="1">
+      <w:hyperlink r:id="rId28" w:history="1">
         <w:r>
           <w:rPr>
             <w:rStyle w:val="Hyperlink"/>
@@ -18131,7 +20538,7 @@
         </w:rPr>
         <w:t xml:space="preserve">[3] Java Documentation, </w:t>
       </w:r>
-      <w:hyperlink r:id="rId12" w:history="1">
+      <w:hyperlink r:id="rId29" w:history="1">
         <w:r>
           <w:rPr>
             <w:rStyle w:val="Hyperlink"/>
@@ -18154,7 +20561,7 @@
         </w:rPr>
         <w:t xml:space="preserve">[4] Bootstrap Documentation, </w:t>
       </w:r>
-      <w:hyperlink r:id="rId13" w:history="1">
+      <w:hyperlink r:id="rId30" w:history="1">
         <w:r>
           <w:rPr>
             <w:rStyle w:val="Hyperlink"/>
@@ -18177,7 +20584,7 @@
         </w:rPr>
         <w:t xml:space="preserve">[5] MySQL Documentation, </w:t>
       </w:r>
-      <w:hyperlink r:id="rId14" w:history="1">
+      <w:hyperlink r:id="rId31" w:history="1">
         <w:r>
           <w:rPr>
             <w:rStyle w:val="Hyperlink"/>
@@ -18372,9 +20779,9 @@
       </w:r>
     </w:p>
     <w:sectPr>
-      <w:headerReference w:type="default" r:id="rId15"/>
-      <w:footerReference w:type="default" r:id="rId16"/>
-      <w:headerReference w:type="first" r:id="rId17"/>
+      <w:headerReference w:type="default" r:id="rId32"/>
+      <w:footerReference w:type="default" r:id="rId33"/>
+      <w:headerReference w:type="first" r:id="rId34"/>
       <w:pgSz w:w="11907" w:h="16840" w:code="9"/>
       <w:pgMar w:top="709" w:right="1134" w:bottom="1134" w:left="1134" w:header="709" w:footer="709" w:gutter="0"/>
       <w:pgNumType w:start="1"/>

</xml_diff>